<commit_message>
first pass conclusion adam theotokia and conclusion
</commit_message>
<xml_diff>
--- a/Psalmody Source/12 Conclusion of Adam Theotokias.docx
+++ b/Psalmody Source/12 Conclusion of Adam Theotokias.docx
@@ -1,6 +1,6 @@
 
 <file path=word/document.xml><?xml version="1.0" encoding="utf-8"?>
-<w:document xmlns:ve="http://schemas.openxmlformats.org/markup-compatibility/2006" xmlns:o="urn:schemas-microsoft-com:office:office" xmlns:r="http://schemas.openxmlformats.org/officeDocument/2006/relationships" xmlns:m="http://schemas.openxmlformats.org/officeDocument/2006/math" xmlns:v="urn:schemas-microsoft-com:vml" xmlns:wp="http://schemas.openxmlformats.org/drawingml/2006/wordprocessingDrawing" xmlns:w10="urn:schemas-microsoft-com:office:word" xmlns:w="http://schemas.openxmlformats.org/wordprocessingml/2006/main" xmlns:wne="http://schemas.microsoft.com/office/word/2006/wordml">
+<w:document xmlns:wpc="http://schemas.microsoft.com/office/word/2010/wordprocessingCanvas" xmlns:mc="http://schemas.openxmlformats.org/markup-compatibility/2006" xmlns:o="urn:schemas-microsoft-com:office:office" xmlns:r="http://schemas.openxmlformats.org/officeDocument/2006/relationships" xmlns:m="http://schemas.openxmlformats.org/officeDocument/2006/math" xmlns:v="urn:schemas-microsoft-com:vml" xmlns:wp14="http://schemas.microsoft.com/office/word/2010/wordprocessingDrawing" xmlns:wp="http://schemas.openxmlformats.org/drawingml/2006/wordprocessingDrawing" xmlns:w10="urn:schemas-microsoft-com:office:word" xmlns:w="http://schemas.openxmlformats.org/wordprocessingml/2006/main" xmlns:w14="http://schemas.microsoft.com/office/word/2010/wordml" xmlns:wpg="http://schemas.microsoft.com/office/word/2010/wordprocessingGroup" xmlns:wpi="http://schemas.microsoft.com/office/word/2010/wordprocessingInk" xmlns:wne="http://schemas.microsoft.com/office/word/2006/wordml" xmlns:wps="http://schemas.microsoft.com/office/word/2010/wordprocessingShape" mc:Ignorable="w14 wp14">
   <w:body>
     <w:p>
       <w:pPr>
@@ -40,7 +40,7 @@
       <w:tblPr>
         <w:tblStyle w:val="TableGrid"/>
         <w:tblW w:w="5000" w:type="pct"/>
-        <w:tblLook w:val="0420"/>
+        <w:tblLook w:val="0420" w:firstRow="1" w:lastRow="0" w:firstColumn="0" w:lastColumn="0" w:noHBand="0" w:noVBand="1"/>
       </w:tblPr>
       <w:tblGrid>
         <w:gridCol w:w="2726"/>
@@ -361,7 +361,96 @@
           <w:p>
             <w:pPr>
               <w:pStyle w:val="EngHang"/>
-            </w:pPr>
+              <w:rPr>
+                <w:rFonts w:eastAsiaTheme="minorHAnsi"/>
+              </w:rPr>
+            </w:pPr>
+            <w:r>
+              <w:rPr>
+                <w:rFonts w:eastAsiaTheme="minorHAnsi"/>
+              </w:rPr>
+              <w:t>Your</w:t>
+            </w:r>
+            <w:r>
+              <w:rPr>
+                <w:rFonts w:eastAsiaTheme="minorHAnsi"/>
+              </w:rPr>
+              <w:t xml:space="preserve"> mercies, O my God,</w:t>
+            </w:r>
+          </w:p>
+          <w:p>
+            <w:pPr>
+              <w:pStyle w:val="EngHang"/>
+              <w:rPr>
+                <w:rFonts w:eastAsiaTheme="minorHAnsi"/>
+              </w:rPr>
+            </w:pPr>
+            <w:r>
+              <w:rPr>
+                <w:rFonts w:eastAsiaTheme="minorHAnsi"/>
+              </w:rPr>
+              <w:t>Are countless,</w:t>
+            </w:r>
+          </w:p>
+          <w:p>
+            <w:pPr>
+              <w:pStyle w:val="EngHang"/>
+              <w:rPr>
+                <w:rFonts w:eastAsiaTheme="minorHAnsi"/>
+              </w:rPr>
+            </w:pPr>
+            <w:r>
+              <w:rPr>
+                <w:rFonts w:eastAsiaTheme="minorHAnsi"/>
+              </w:rPr>
+              <w:t xml:space="preserve">And </w:t>
+            </w:r>
+            <w:r>
+              <w:rPr>
+                <w:rFonts w:eastAsiaTheme="minorHAnsi"/>
+              </w:rPr>
+              <w:t>Your</w:t>
+            </w:r>
+            <w:r>
+              <w:rPr>
+                <w:rFonts w:eastAsiaTheme="minorHAnsi"/>
+              </w:rPr>
+              <w:t xml:space="preserve"> tender mercies</w:t>
+            </w:r>
+          </w:p>
+          <w:p>
+            <w:pPr>
+              <w:pStyle w:val="EngHang"/>
+            </w:pPr>
+            <w:r>
+              <w:rPr>
+                <w:rFonts w:eastAsiaTheme="minorHAnsi"/>
+              </w:rPr>
+              <w:t xml:space="preserve">Are </w:t>
+            </w:r>
+            <w:commentRangeStart w:id="0"/>
+            <w:r>
+              <w:rPr>
+                <w:rFonts w:eastAsiaTheme="minorHAnsi"/>
+              </w:rPr>
+              <w:t xml:space="preserve">too </w:t>
+            </w:r>
+            <w:commentRangeEnd w:id="0"/>
+            <w:r>
+              <w:rPr>
+                <w:rStyle w:val="CommentReference"/>
+                <w:rFonts w:eastAsiaTheme="minorHAnsi" w:cstheme="minorBidi"/>
+                <w:color w:val="auto"/>
+                <w:lang w:val="en-CA"/>
+              </w:rPr>
+              <w:commentReference w:id="0"/>
+            </w:r>
+            <w:r>
+              <w:rPr>
+                <w:rFonts w:eastAsiaTheme="minorHAnsi"/>
+              </w:rPr>
+              <w:t>plenteous.</w:t>
+            </w:r>
           </w:p>
         </w:tc>
         <w:tc>
@@ -372,9 +461,57 @@
             <w:pPr>
               <w:pStyle w:val="EngHang"/>
               <w:rPr>
+                <w:rFonts w:eastAsiaTheme="minorHAnsi"/>
+              </w:rPr>
+            </w:pPr>
+            <w:r>
+              <w:rPr>
+                <w:rFonts w:eastAsiaTheme="minorHAnsi"/>
+              </w:rPr>
+              <w:t>Thy mercies, O my God,</w:t>
+            </w:r>
+          </w:p>
+          <w:p>
+            <w:pPr>
+              <w:pStyle w:val="EngHang"/>
+              <w:rPr>
+                <w:rFonts w:eastAsiaTheme="minorHAnsi"/>
+              </w:rPr>
+            </w:pPr>
+            <w:r>
+              <w:rPr>
+                <w:rFonts w:eastAsiaTheme="minorHAnsi"/>
+              </w:rPr>
+              <w:t>Are countless,</w:t>
+            </w:r>
+          </w:p>
+          <w:p>
+            <w:pPr>
+              <w:pStyle w:val="EngHang"/>
+              <w:rPr>
+                <w:rFonts w:eastAsiaTheme="minorHAnsi"/>
+              </w:rPr>
+            </w:pPr>
+            <w:r>
+              <w:rPr>
+                <w:rFonts w:eastAsiaTheme="minorHAnsi"/>
+              </w:rPr>
+              <w:t>And Thy tender mercies</w:t>
+            </w:r>
+          </w:p>
+          <w:p>
+            <w:pPr>
+              <w:pStyle w:val="EngHang"/>
+              <w:rPr>
                 <w:szCs w:val="20"/>
               </w:rPr>
             </w:pPr>
+            <w:r>
+              <w:rPr>
+                <w:rFonts w:eastAsiaTheme="minorHAnsi"/>
+              </w:rPr>
+              <w:t>Are too plenteous.</w:t>
+            </w:r>
           </w:p>
         </w:tc>
       </w:tr>
@@ -470,16 +607,131 @@
               <w:rPr>
                 <w:rFonts w:eastAsiaTheme="minorHAnsi"/>
               </w:rPr>
+              <w:t>Is before Thine eyes.</w:t>
+            </w:r>
+          </w:p>
+        </w:tc>
+        <w:tc>
+          <w:tcPr>
+            <w:tcW w:w="716" w:type="pct"/>
+          </w:tcPr>
+          <w:p>
+            <w:r>
+              <w:rPr>
+                <w:rFonts w:ascii="PalatinoLinotype-Roman" w:hAnsi="PalatinoLinotype-Roman" w:cs="PalatinoLinotype-Roman"/>
+              </w:rPr>
+              <w:t xml:space="preserve">All the </w:t>
+            </w:r>
+            <w:proofErr w:type="gramStart"/>
+            <w:r>
+              <w:rPr>
+                <w:rFonts w:ascii="PalatinoLinotype-Roman" w:hAnsi="PalatinoLinotype-Roman" w:cs="PalatinoLinotype-Roman"/>
+              </w:rPr>
+              <w:t>raindrops,</w:t>
+            </w:r>
+            <w:proofErr w:type="gramEnd"/>
+            <w:r>
+              <w:rPr>
+                <w:rFonts w:ascii="PalatinoLinotype-Roman" w:hAnsi="PalatinoLinotype-Roman" w:cs="PalatinoLinotype-Roman"/>
+              </w:rPr>
+              <w:t xml:space="preserve"> are counted by You, and the sand of the Sea, is before Your eyes.</w:t>
+            </w:r>
+          </w:p>
+        </w:tc>
+        <w:tc>
+          <w:tcPr>
+            <w:tcW w:w="704" w:type="pct"/>
+          </w:tcPr>
+          <w:p>
+            <w:r>
+              <w:t>The drops of rain: are all counted by You: The sand of the sea: is even before Your eyes.</w:t>
+            </w:r>
+          </w:p>
+        </w:tc>
+        <w:tc>
+          <w:tcPr>
+            <w:tcW w:w="711" w:type="pct"/>
+          </w:tcPr>
+          <w:p>
+            <w:r>
+              <w:t>All the raindrops: are counted by You: and the sand of the sea: is before Your eyes.</w:t>
+            </w:r>
+          </w:p>
+        </w:tc>
+        <w:tc>
+          <w:tcPr>
+            <w:tcW w:w="723" w:type="pct"/>
+          </w:tcPr>
+          <w:p>
+            <w:pPr>
+              <w:pStyle w:val="EngHang"/>
+              <w:rPr>
+                <w:rFonts w:eastAsiaTheme="minorHAnsi"/>
+              </w:rPr>
+            </w:pPr>
+            <w:r>
+              <w:rPr>
+                <w:rFonts w:eastAsiaTheme="minorHAnsi"/>
+              </w:rPr>
+              <w:t>All the rain drops</w:t>
+            </w:r>
+          </w:p>
+          <w:p>
+            <w:pPr>
+              <w:pStyle w:val="EngHang"/>
+              <w:rPr>
+                <w:rFonts w:eastAsiaTheme="minorHAnsi"/>
+              </w:rPr>
+            </w:pPr>
+            <w:r>
+              <w:rPr>
+                <w:rFonts w:eastAsiaTheme="minorHAnsi"/>
+              </w:rPr>
+              <w:t xml:space="preserve">Are counted by </w:t>
+            </w:r>
+            <w:r>
+              <w:rPr>
+                <w:rFonts w:eastAsiaTheme="minorHAnsi"/>
+              </w:rPr>
+              <w:t>You</w:t>
+            </w:r>
+            <w:r>
+              <w:rPr>
+                <w:rFonts w:eastAsiaTheme="minorHAnsi"/>
+              </w:rPr>
+              <w:t>,</w:t>
+            </w:r>
+          </w:p>
+          <w:p>
+            <w:pPr>
+              <w:pStyle w:val="EngHang"/>
+              <w:rPr>
+                <w:rFonts w:eastAsiaTheme="minorHAnsi"/>
+              </w:rPr>
+            </w:pPr>
+            <w:r>
+              <w:rPr>
+                <w:rFonts w:eastAsiaTheme="minorHAnsi"/>
+              </w:rPr>
+              <w:t xml:space="preserve">And the sand of the sea </w:t>
+            </w:r>
+          </w:p>
+          <w:p>
+            <w:pPr>
+              <w:pStyle w:val="EngHang"/>
+            </w:pPr>
+            <w:r>
+              <w:rPr>
+                <w:rFonts w:eastAsiaTheme="minorHAnsi"/>
+              </w:rPr>
               <w:t xml:space="preserve">Is before </w:t>
             </w:r>
-            <w:proofErr w:type="spellStart"/>
-            <w:r>
-              <w:rPr>
-                <w:rFonts w:eastAsiaTheme="minorHAnsi"/>
-              </w:rPr>
-              <w:t>Thine</w:t>
-            </w:r>
-            <w:proofErr w:type="spellEnd"/>
+            <w:r>
+              <w:rPr>
+                <w:rFonts w:eastAsiaTheme="minorHAnsi"/>
+              </w:rPr>
+              <w:t>Your</w:t>
+            </w:r>
             <w:r>
               <w:rPr>
                 <w:rFonts w:eastAsiaTheme="minorHAnsi"/>
@@ -490,58 +742,63 @@
         </w:tc>
         <w:tc>
           <w:tcPr>
-            <w:tcW w:w="716" w:type="pct"/>
-          </w:tcPr>
-          <w:p>
-            <w:r>
-              <w:rPr>
-                <w:rFonts w:ascii="PalatinoLinotype-Roman" w:hAnsi="PalatinoLinotype-Roman" w:cs="PalatinoLinotype-Roman"/>
-              </w:rPr>
-              <w:t>All the raindrops, are counted by You, and the sand of the Sea, is before Your eyes.</w:t>
-            </w:r>
-          </w:p>
-        </w:tc>
-        <w:tc>
-          <w:tcPr>
-            <w:tcW w:w="704" w:type="pct"/>
-          </w:tcPr>
-          <w:p>
-            <w:r>
-              <w:t>The drops of rain: are all counted by You: The sand of the sea: is even before Your eyes.</w:t>
-            </w:r>
-          </w:p>
-        </w:tc>
-        <w:tc>
-          <w:tcPr>
-            <w:tcW w:w="711" w:type="pct"/>
-          </w:tcPr>
-          <w:p>
-            <w:r>
-              <w:t>All the raindrops: are counted by You: and the sand of the sea: is before Your eyes.</w:t>
-            </w:r>
-          </w:p>
-        </w:tc>
-        <w:tc>
-          <w:tcPr>
-            <w:tcW w:w="723" w:type="pct"/>
-          </w:tcPr>
-          <w:p>
-            <w:pPr>
-              <w:pStyle w:val="EngHang"/>
-            </w:pPr>
-          </w:p>
-        </w:tc>
-        <w:tc>
-          <w:tcPr>
             <w:tcW w:w="724" w:type="pct"/>
           </w:tcPr>
           <w:p>
             <w:pPr>
               <w:pStyle w:val="EngHang"/>
               <w:rPr>
+                <w:rFonts w:eastAsiaTheme="minorHAnsi"/>
+              </w:rPr>
+            </w:pPr>
+            <w:r>
+              <w:rPr>
+                <w:rFonts w:eastAsiaTheme="minorHAnsi"/>
+              </w:rPr>
+              <w:t>All the rain drops</w:t>
+            </w:r>
+          </w:p>
+          <w:p>
+            <w:pPr>
+              <w:pStyle w:val="EngHang"/>
+              <w:rPr>
+                <w:rFonts w:eastAsiaTheme="minorHAnsi"/>
+              </w:rPr>
+            </w:pPr>
+            <w:r>
+              <w:rPr>
+                <w:rFonts w:eastAsiaTheme="minorHAnsi"/>
+              </w:rPr>
+              <w:t>Are counted by Thee,</w:t>
+            </w:r>
+          </w:p>
+          <w:p>
+            <w:pPr>
+              <w:pStyle w:val="EngHang"/>
+              <w:rPr>
+                <w:rFonts w:eastAsiaTheme="minorHAnsi"/>
+              </w:rPr>
+            </w:pPr>
+            <w:r>
+              <w:rPr>
+                <w:rFonts w:eastAsiaTheme="minorHAnsi"/>
+              </w:rPr>
+              <w:t xml:space="preserve">And the sand of the sea </w:t>
+            </w:r>
+          </w:p>
+          <w:p>
+            <w:pPr>
+              <w:pStyle w:val="EngHang"/>
+              <w:rPr>
                 <w:szCs w:val="20"/>
               </w:rPr>
             </w:pPr>
+            <w:r>
+              <w:rPr>
+                <w:rFonts w:eastAsiaTheme="minorHAnsi"/>
+              </w:rPr>
+              <w:t>Is before Thine eyes.</w:t>
+            </w:r>
           </w:p>
         </w:tc>
       </w:tr>
@@ -637,7 +894,30 @@
               <w:rPr>
                 <w:rFonts w:eastAsiaTheme="minorHAnsi"/>
               </w:rPr>
-              <w:t>Thee, O my God.</w:t>
+              <w:t xml:space="preserve">Thee, O my </w:t>
+            </w:r>
+            <w:commentRangeStart w:id="1"/>
+            <w:r>
+              <w:rPr>
+                <w:rFonts w:eastAsiaTheme="minorHAnsi"/>
+              </w:rPr>
+              <w:t>God</w:t>
+            </w:r>
+            <w:commentRangeEnd w:id="1"/>
+            <w:r>
+              <w:rPr>
+                <w:rStyle w:val="CommentReference"/>
+                <w:rFonts w:eastAsiaTheme="minorHAnsi" w:cstheme="minorBidi"/>
+                <w:color w:val="auto"/>
+                <w:lang w:val="en-CA"/>
+              </w:rPr>
+              <w:commentReference w:id="1"/>
+            </w:r>
+            <w:r>
+              <w:rPr>
+                <w:rFonts w:eastAsiaTheme="minorHAnsi"/>
+              </w:rPr>
+              <w:t>.</w:t>
             </w:r>
           </w:p>
         </w:tc>
@@ -650,7 +930,21 @@
               <w:rPr>
                 <w:rFonts w:ascii="PalatinoLinotype-Roman" w:hAnsi="PalatinoLinotype-Roman" w:cs="PalatinoLinotype-Roman"/>
               </w:rPr>
-              <w:t>How much more are, the sins of my soul, manifest before You, O my Lord.</w:t>
+              <w:t xml:space="preserve">How much more </w:t>
+            </w:r>
+            <w:proofErr w:type="gramStart"/>
+            <w:r>
+              <w:rPr>
+                <w:rFonts w:ascii="PalatinoLinotype-Roman" w:hAnsi="PalatinoLinotype-Roman" w:cs="PalatinoLinotype-Roman"/>
+              </w:rPr>
+              <w:t>are,</w:t>
+            </w:r>
+            <w:proofErr w:type="gramEnd"/>
+            <w:r>
+              <w:rPr>
+                <w:rFonts w:ascii="PalatinoLinotype-Roman" w:hAnsi="PalatinoLinotype-Roman" w:cs="PalatinoLinotype-Roman"/>
+              </w:rPr>
+              <w:t xml:space="preserve"> the sins of my soul, manifest before You, O my Lord.</w:t>
             </w:r>
           </w:p>
         </w:tc>
@@ -682,9 +976,75 @@
             <w:pPr>
               <w:pStyle w:val="EngHang"/>
               <w:rPr>
+                <w:rFonts w:eastAsiaTheme="minorHAnsi"/>
+              </w:rPr>
+            </w:pPr>
+            <w:r>
+              <w:rPr>
+                <w:rFonts w:eastAsiaTheme="minorHAnsi"/>
+              </w:rPr>
+              <w:t>How much more are</w:t>
+            </w:r>
+          </w:p>
+          <w:p>
+            <w:pPr>
+              <w:pStyle w:val="EngHang"/>
+              <w:rPr>
+                <w:rFonts w:eastAsiaTheme="minorHAnsi"/>
+              </w:rPr>
+            </w:pPr>
+            <w:r>
+              <w:rPr>
+                <w:rFonts w:eastAsiaTheme="minorHAnsi"/>
+              </w:rPr>
+              <w:t>The sins of my soul</w:t>
+            </w:r>
+          </w:p>
+          <w:p>
+            <w:pPr>
+              <w:pStyle w:val="EngHang"/>
+              <w:rPr>
+                <w:rFonts w:eastAsiaTheme="minorHAnsi"/>
+              </w:rPr>
+            </w:pPr>
+            <w:r>
+              <w:rPr>
+                <w:rFonts w:eastAsiaTheme="minorHAnsi"/>
+              </w:rPr>
+              <w:t>Manifest before</w:t>
+            </w:r>
+          </w:p>
+          <w:p>
+            <w:pPr>
+              <w:pStyle w:val="EngHang"/>
+              <w:rPr>
                 <w:szCs w:val="22"/>
               </w:rPr>
             </w:pPr>
+            <w:r>
+              <w:rPr>
+                <w:rFonts w:eastAsiaTheme="minorHAnsi"/>
+              </w:rPr>
+              <w:t>You</w:t>
+            </w:r>
+            <w:r>
+              <w:rPr>
+                <w:rFonts w:eastAsiaTheme="minorHAnsi"/>
+              </w:rPr>
+              <w:t xml:space="preserve">, O my </w:t>
+            </w:r>
+            <w:r>
+              <w:rPr>
+                <w:rFonts w:eastAsiaTheme="minorHAnsi"/>
+              </w:rPr>
+              <w:t>Lord</w:t>
+            </w:r>
+            <w:r>
+              <w:rPr>
+                <w:rFonts w:eastAsiaTheme="minorHAnsi"/>
+              </w:rPr>
+              <w:t>.</w:t>
+            </w:r>
           </w:p>
         </w:tc>
         <w:tc>
@@ -695,9 +1055,69 @@
             <w:pPr>
               <w:pStyle w:val="EngHang"/>
               <w:rPr>
+                <w:rFonts w:eastAsiaTheme="minorHAnsi"/>
+              </w:rPr>
+            </w:pPr>
+            <w:r>
+              <w:rPr>
+                <w:rFonts w:eastAsiaTheme="minorHAnsi"/>
+              </w:rPr>
+              <w:t>How much more are</w:t>
+            </w:r>
+          </w:p>
+          <w:p>
+            <w:pPr>
+              <w:pStyle w:val="EngHang"/>
+              <w:rPr>
+                <w:rFonts w:eastAsiaTheme="minorHAnsi"/>
+              </w:rPr>
+            </w:pPr>
+            <w:r>
+              <w:rPr>
+                <w:rFonts w:eastAsiaTheme="minorHAnsi"/>
+              </w:rPr>
+              <w:t>The sins of my soul</w:t>
+            </w:r>
+          </w:p>
+          <w:p>
+            <w:pPr>
+              <w:pStyle w:val="EngHang"/>
+              <w:rPr>
+                <w:rFonts w:eastAsiaTheme="minorHAnsi"/>
+              </w:rPr>
+            </w:pPr>
+            <w:r>
+              <w:rPr>
+                <w:rFonts w:eastAsiaTheme="minorHAnsi"/>
+              </w:rPr>
+              <w:t>Manifest before</w:t>
+            </w:r>
+          </w:p>
+          <w:p>
+            <w:pPr>
+              <w:pStyle w:val="EngHang"/>
+              <w:rPr>
                 <w:szCs w:val="22"/>
               </w:rPr>
             </w:pPr>
+            <w:r>
+              <w:rPr>
+                <w:rFonts w:eastAsiaTheme="minorHAnsi"/>
+              </w:rPr>
+              <w:t xml:space="preserve">Thee, O my </w:t>
+            </w:r>
+            <w:r>
+              <w:rPr>
+                <w:rFonts w:eastAsiaTheme="minorHAnsi"/>
+              </w:rPr>
+              <w:t>Lord</w:t>
+            </w:r>
+            <w:r>
+              <w:rPr>
+                <w:rFonts w:eastAsiaTheme="minorHAnsi"/>
+              </w:rPr>
+              <w:t>.</w:t>
+            </w:r>
           </w:p>
         </w:tc>
       </w:tr>
@@ -815,7 +1235,21 @@
               <w:rPr>
                 <w:rFonts w:ascii="PalatinoLinotype-Roman" w:hAnsi="PalatinoLinotype-Roman" w:cs="PalatinoLinotype-Roman"/>
               </w:rPr>
-              <w:t>The sins that I have committed, do not remember my Lord, and do not count, my iniquities.</w:t>
+              <w:t xml:space="preserve">The sins that I have committed, do not remember my Lord, and do not </w:t>
+            </w:r>
+            <w:proofErr w:type="gramStart"/>
+            <w:r>
+              <w:rPr>
+                <w:rFonts w:ascii="PalatinoLinotype-Roman" w:hAnsi="PalatinoLinotype-Roman" w:cs="PalatinoLinotype-Roman"/>
+              </w:rPr>
+              <w:t>count,</w:t>
+            </w:r>
+            <w:proofErr w:type="gramEnd"/>
+            <w:r>
+              <w:rPr>
+                <w:rFonts w:ascii="PalatinoLinotype-Roman" w:hAnsi="PalatinoLinotype-Roman" w:cs="PalatinoLinotype-Roman"/>
+              </w:rPr>
+              <w:t xml:space="preserve"> my iniquities.</w:t>
             </w:r>
           </w:p>
         </w:tc>
@@ -846,7 +1280,87 @@
           <w:p>
             <w:pPr>
               <w:pStyle w:val="EngHang"/>
-            </w:pPr>
+              <w:rPr>
+                <w:rFonts w:eastAsiaTheme="minorHAnsi"/>
+              </w:rPr>
+            </w:pPr>
+            <w:r>
+              <w:rPr>
+                <w:rFonts w:eastAsiaTheme="minorHAnsi"/>
+              </w:rPr>
+              <w:t>Do not remember, my Lord,</w:t>
+            </w:r>
+          </w:p>
+          <w:p>
+            <w:pPr>
+              <w:pStyle w:val="EngHang"/>
+              <w:rPr>
+                <w:rFonts w:eastAsiaTheme="minorHAnsi"/>
+              </w:rPr>
+            </w:pPr>
+            <w:r>
+              <w:rPr>
+                <w:rFonts w:eastAsiaTheme="minorHAnsi"/>
+              </w:rPr>
+              <w:t xml:space="preserve">The sins that I have </w:t>
+            </w:r>
+            <w:r>
+              <w:t>committed</w:t>
+            </w:r>
+            <w:r>
+              <w:rPr>
+                <w:rFonts w:eastAsiaTheme="minorHAnsi"/>
+              </w:rPr>
+              <w:t>,</w:t>
+            </w:r>
+          </w:p>
+          <w:p>
+            <w:pPr>
+              <w:pStyle w:val="EngHang"/>
+              <w:rPr>
+                <w:rFonts w:eastAsiaTheme="minorHAnsi"/>
+              </w:rPr>
+            </w:pPr>
+            <w:r>
+              <w:rPr>
+                <w:rFonts w:eastAsiaTheme="minorHAnsi"/>
+              </w:rPr>
+              <w:t xml:space="preserve">And </w:t>
+            </w:r>
+            <w:commentRangeStart w:id="2"/>
+            <w:r>
+              <w:rPr>
+                <w:rFonts w:eastAsiaTheme="minorHAnsi"/>
+              </w:rPr>
+              <w:t xml:space="preserve">count </w:t>
+            </w:r>
+            <w:commentRangeEnd w:id="2"/>
+            <w:r>
+              <w:rPr>
+                <w:rStyle w:val="CommentReference"/>
+                <w:rFonts w:eastAsiaTheme="minorHAnsi" w:cstheme="minorBidi"/>
+                <w:color w:val="auto"/>
+                <w:lang w:val="en-CA"/>
+              </w:rPr>
+              <w:commentReference w:id="2"/>
+            </w:r>
+            <w:r>
+              <w:rPr>
+                <w:rFonts w:eastAsiaTheme="minorHAnsi"/>
+              </w:rPr>
+              <w:t>not</w:t>
+            </w:r>
+          </w:p>
+          <w:p>
+            <w:pPr>
+              <w:pStyle w:val="EngHang"/>
+            </w:pPr>
+            <w:r>
+              <w:rPr>
+                <w:rFonts w:eastAsiaTheme="minorHAnsi"/>
+              </w:rPr>
+              <w:t>My iniquities.</w:t>
+            </w:r>
           </w:p>
         </w:tc>
         <w:tc>
@@ -856,7 +1370,64 @@
           <w:p>
             <w:pPr>
               <w:pStyle w:val="EngHang"/>
-            </w:pPr>
+              <w:rPr>
+                <w:rFonts w:eastAsiaTheme="minorHAnsi"/>
+              </w:rPr>
+            </w:pPr>
+            <w:r>
+              <w:rPr>
+                <w:rFonts w:eastAsiaTheme="minorHAnsi"/>
+              </w:rPr>
+              <w:t>Do not remember, my Lord,</w:t>
+            </w:r>
+          </w:p>
+          <w:p>
+            <w:pPr>
+              <w:pStyle w:val="EngHang"/>
+              <w:rPr>
+                <w:rFonts w:eastAsiaTheme="minorHAnsi"/>
+              </w:rPr>
+            </w:pPr>
+            <w:r>
+              <w:rPr>
+                <w:rFonts w:eastAsiaTheme="minorHAnsi"/>
+              </w:rPr>
+              <w:t xml:space="preserve">The sins that I have </w:t>
+            </w:r>
+            <w:r>
+              <w:t>committed</w:t>
+            </w:r>
+            <w:r>
+              <w:rPr>
+                <w:rFonts w:eastAsiaTheme="minorHAnsi"/>
+              </w:rPr>
+              <w:t>,</w:t>
+            </w:r>
+          </w:p>
+          <w:p>
+            <w:pPr>
+              <w:pStyle w:val="EngHang"/>
+              <w:rPr>
+                <w:rFonts w:eastAsiaTheme="minorHAnsi"/>
+              </w:rPr>
+            </w:pPr>
+            <w:r>
+              <w:rPr>
+                <w:rFonts w:eastAsiaTheme="minorHAnsi"/>
+              </w:rPr>
+              <w:t>And count not</w:t>
+            </w:r>
+          </w:p>
+          <w:p>
+            <w:pPr>
+              <w:pStyle w:val="EngHang"/>
+            </w:pPr>
+            <w:r>
+              <w:rPr>
+                <w:rFonts w:eastAsiaTheme="minorHAnsi"/>
+              </w:rPr>
+              <w:t>My iniquities.</w:t>
+            </w:r>
           </w:p>
         </w:tc>
       </w:tr>
@@ -998,7 +1569,92 @@
           <w:p>
             <w:pPr>
               <w:pStyle w:val="EngHang"/>
-            </w:pPr>
+              <w:rPr>
+                <w:rFonts w:eastAsiaTheme="minorHAnsi"/>
+              </w:rPr>
+            </w:pPr>
+            <w:r>
+              <w:rPr>
+                <w:rFonts w:eastAsiaTheme="minorHAnsi"/>
+              </w:rPr>
+              <w:t xml:space="preserve">For </w:t>
+            </w:r>
+            <w:r>
+              <w:rPr>
+                <w:rFonts w:eastAsiaTheme="minorHAnsi"/>
+              </w:rPr>
+              <w:t>You have</w:t>
+            </w:r>
+            <w:r>
+              <w:rPr>
+                <w:rFonts w:eastAsiaTheme="minorHAnsi"/>
+              </w:rPr>
+              <w:t xml:space="preserve"> chosen the publican,</w:t>
+            </w:r>
+          </w:p>
+          <w:p>
+            <w:pPr>
+              <w:pStyle w:val="EngHang"/>
+              <w:rPr>
+                <w:rFonts w:eastAsiaTheme="minorHAnsi"/>
+              </w:rPr>
+            </w:pPr>
+            <w:r>
+              <w:rPr>
+                <w:rFonts w:eastAsiaTheme="minorHAnsi"/>
+              </w:rPr>
+              <w:t>You have saved the adulteress</w:t>
+            </w:r>
+            <w:r>
+              <w:rPr>
+                <w:rFonts w:eastAsiaTheme="minorHAnsi"/>
+              </w:rPr>
+              <w:t>,</w:t>
+            </w:r>
+          </w:p>
+          <w:p>
+            <w:pPr>
+              <w:pStyle w:val="EngHang"/>
+              <w:rPr>
+                <w:rFonts w:eastAsiaTheme="minorHAnsi"/>
+              </w:rPr>
+            </w:pPr>
+            <w:r>
+              <w:rPr>
+                <w:rFonts w:eastAsiaTheme="minorHAnsi"/>
+              </w:rPr>
+              <w:t xml:space="preserve">And </w:t>
+            </w:r>
+            <w:r>
+              <w:rPr>
+                <w:rFonts w:eastAsiaTheme="minorHAnsi"/>
+              </w:rPr>
+              <w:t xml:space="preserve">You have </w:t>
+            </w:r>
+            <w:r>
+              <w:rPr>
+                <w:rFonts w:eastAsiaTheme="minorHAnsi"/>
+              </w:rPr>
+              <w:lastRenderedPageBreak/>
+              <w:t>remembered</w:t>
+            </w:r>
+          </w:p>
+          <w:p>
+            <w:pPr>
+              <w:pStyle w:val="EngHang"/>
+            </w:pPr>
+            <w:r>
+              <w:rPr>
+                <w:rFonts w:eastAsiaTheme="minorHAnsi"/>
+              </w:rPr>
+              <w:t>The right hand thief</w:t>
+            </w:r>
+            <w:r>
+              <w:rPr>
+                <w:rFonts w:eastAsiaTheme="minorHAnsi"/>
+              </w:rPr>
+              <w:t>.</w:t>
+            </w:r>
           </w:p>
         </w:tc>
         <w:tc>
@@ -1009,9 +1665,89 @@
             <w:pPr>
               <w:pStyle w:val="EngHang"/>
               <w:rPr>
-                <w:szCs w:val="20"/>
-              </w:rPr>
-            </w:pPr>
+                <w:rFonts w:eastAsiaTheme="minorHAnsi"/>
+              </w:rPr>
+            </w:pPr>
+            <w:r>
+              <w:rPr>
+                <w:rFonts w:eastAsiaTheme="minorHAnsi"/>
+              </w:rPr>
+              <w:lastRenderedPageBreak/>
+              <w:t>For Thou hast chosen the publican,</w:t>
+            </w:r>
+          </w:p>
+          <w:p>
+            <w:pPr>
+              <w:pStyle w:val="EngHang"/>
+              <w:rPr>
+                <w:rFonts w:eastAsiaTheme="minorHAnsi"/>
+              </w:rPr>
+            </w:pPr>
+            <w:r>
+              <w:rPr>
+                <w:rFonts w:eastAsiaTheme="minorHAnsi"/>
+              </w:rPr>
+              <w:t>Thou hast saved</w:t>
+            </w:r>
+            <w:r>
+              <w:rPr>
+                <w:rFonts w:eastAsiaTheme="minorHAnsi"/>
+              </w:rPr>
+              <w:t xml:space="preserve"> t</w:t>
+            </w:r>
+            <w:r>
+              <w:rPr>
+                <w:rFonts w:eastAsiaTheme="minorHAnsi"/>
+              </w:rPr>
+              <w:t>he adulteress,</w:t>
+            </w:r>
+          </w:p>
+          <w:p>
+            <w:pPr>
+              <w:pStyle w:val="EngHang"/>
+              <w:rPr>
+                <w:rFonts w:eastAsiaTheme="minorHAnsi"/>
+              </w:rPr>
+            </w:pPr>
+            <w:r>
+              <w:rPr>
+                <w:rFonts w:eastAsiaTheme="minorHAnsi"/>
+              </w:rPr>
+              <w:t xml:space="preserve">And Thou hast </w:t>
+            </w:r>
+            <w:r>
+              <w:rPr>
+                <w:rFonts w:eastAsiaTheme="minorHAnsi"/>
+              </w:rPr>
+              <w:lastRenderedPageBreak/>
+              <w:t>remembered</w:t>
+            </w:r>
+            <w:r>
+              <w:rPr>
+                <w:rFonts w:eastAsiaTheme="minorHAnsi"/>
+              </w:rPr>
+              <w:t xml:space="preserve"> </w:t>
+            </w:r>
+          </w:p>
+          <w:p>
+            <w:pPr>
+              <w:pStyle w:val="EngHang"/>
+              <w:rPr>
+                <w:rFonts w:eastAsiaTheme="minorHAnsi"/>
+              </w:rPr>
+            </w:pPr>
+            <w:r>
+              <w:rPr>
+                <w:rFonts w:eastAsiaTheme="minorHAnsi"/>
+              </w:rPr>
+              <w:t>T</w:t>
+            </w:r>
+            <w:r>
+              <w:rPr>
+                <w:rFonts w:eastAsiaTheme="minorHAnsi"/>
+              </w:rPr>
+              <w:t>he right-hand thief.</w:t>
+            </w:r>
           </w:p>
         </w:tc>
       </w:tr>
@@ -1097,7 +1833,30 @@
               <w:rPr>
                 <w:rFonts w:eastAsiaTheme="minorHAnsi"/>
               </w:rPr>
-              <w:t>Teach me, O my Master,</w:t>
+              <w:t xml:space="preserve">Teach me, O my </w:t>
+            </w:r>
+            <w:commentRangeStart w:id="3"/>
+            <w:r>
+              <w:rPr>
+                <w:rFonts w:eastAsiaTheme="minorHAnsi"/>
+              </w:rPr>
+              <w:t>Master</w:t>
+            </w:r>
+            <w:commentRangeEnd w:id="3"/>
+            <w:r>
+              <w:rPr>
+                <w:rStyle w:val="CommentReference"/>
+                <w:rFonts w:eastAsiaTheme="minorHAnsi" w:cstheme="minorBidi"/>
+                <w:color w:val="auto"/>
+                <w:lang w:val="en-CA"/>
+              </w:rPr>
+              <w:commentReference w:id="3"/>
+            </w:r>
+            <w:r>
+              <w:rPr>
+                <w:rFonts w:eastAsiaTheme="minorHAnsi"/>
+              </w:rPr>
+              <w:t>,</w:t>
             </w:r>
           </w:p>
           <w:p>
@@ -1152,7 +1911,113 @@
           <w:p>
             <w:pPr>
               <w:pStyle w:val="EngHang"/>
-            </w:pPr>
+              <w:rPr>
+                <w:rFonts w:eastAsiaTheme="minorHAnsi"/>
+              </w:rPr>
+            </w:pPr>
+            <w:r>
+              <w:rPr>
+                <w:rFonts w:eastAsiaTheme="minorHAnsi"/>
+              </w:rPr>
+              <w:t xml:space="preserve">And </w:t>
+            </w:r>
+            <w:commentRangeStart w:id="4"/>
+            <w:r>
+              <w:rPr>
+                <w:rFonts w:eastAsiaTheme="minorHAnsi"/>
+              </w:rPr>
+              <w:t>I</w:t>
+            </w:r>
+            <w:r>
+              <w:rPr>
+                <w:rFonts w:eastAsiaTheme="minorHAnsi"/>
+              </w:rPr>
+              <w:t xml:space="preserve"> </w:t>
+            </w:r>
+            <w:commentRangeEnd w:id="4"/>
+            <w:r>
+              <w:rPr>
+                <w:rStyle w:val="CommentReference"/>
+                <w:rFonts w:eastAsiaTheme="minorHAnsi" w:cstheme="minorBidi"/>
+                <w:color w:val="auto"/>
+                <w:lang w:val="en-CA"/>
+              </w:rPr>
+              <w:commentReference w:id="4"/>
+            </w:r>
+            <w:r>
+              <w:rPr>
+                <w:rFonts w:eastAsiaTheme="minorHAnsi"/>
+              </w:rPr>
+              <w:t>too,</w:t>
+            </w:r>
+          </w:p>
+          <w:p>
+            <w:pPr>
+              <w:pStyle w:val="EngHang"/>
+              <w:rPr>
+                <w:rFonts w:eastAsiaTheme="minorHAnsi"/>
+              </w:rPr>
+            </w:pPr>
+            <w:r>
+              <w:rPr>
+                <w:rFonts w:eastAsiaTheme="minorHAnsi"/>
+              </w:rPr>
+              <w:t>The sinner,</w:t>
+            </w:r>
+          </w:p>
+          <w:p>
+            <w:pPr>
+              <w:pStyle w:val="EngHang"/>
+              <w:rPr>
+                <w:rFonts w:eastAsiaTheme="minorHAnsi"/>
+              </w:rPr>
+            </w:pPr>
+            <w:r>
+              <w:rPr>
+                <w:rFonts w:eastAsiaTheme="minorHAnsi"/>
+              </w:rPr>
+              <w:t xml:space="preserve">Teach me, O my </w:t>
+            </w:r>
+            <w:r>
+              <w:rPr>
+                <w:rFonts w:eastAsiaTheme="minorHAnsi"/>
+              </w:rPr>
+              <w:t>Lord</w:t>
+            </w:r>
+            <w:r>
+              <w:rPr>
+                <w:rFonts w:eastAsiaTheme="minorHAnsi"/>
+              </w:rPr>
+              <w:t>,</w:t>
+            </w:r>
+          </w:p>
+          <w:p>
+            <w:pPr>
+              <w:pStyle w:val="EngHang"/>
+            </w:pPr>
+            <w:commentRangeStart w:id="5"/>
+            <w:r>
+              <w:rPr>
+                <w:rFonts w:eastAsiaTheme="minorHAnsi"/>
+              </w:rPr>
+              <w:t>To offer repentance</w:t>
+            </w:r>
+            <w:commentRangeEnd w:id="5"/>
+            <w:r>
+              <w:rPr>
+                <w:rStyle w:val="CommentReference"/>
+                <w:rFonts w:eastAsiaTheme="minorHAnsi" w:cstheme="minorBidi"/>
+                <w:color w:val="auto"/>
+                <w:lang w:val="en-CA"/>
+              </w:rPr>
+              <w:commentReference w:id="5"/>
+            </w:r>
+            <w:r>
+              <w:rPr>
+                <w:rFonts w:eastAsiaTheme="minorHAnsi"/>
+              </w:rPr>
+              <w:t>.</w:t>
+            </w:r>
           </w:p>
         </w:tc>
         <w:tc>
@@ -1162,7 +2027,79 @@
           <w:p>
             <w:pPr>
               <w:pStyle w:val="EngHang"/>
-            </w:pPr>
+              <w:rPr>
+                <w:rFonts w:eastAsiaTheme="minorHAnsi"/>
+              </w:rPr>
+            </w:pPr>
+            <w:r>
+              <w:rPr>
+                <w:rFonts w:eastAsiaTheme="minorHAnsi"/>
+              </w:rPr>
+              <w:t xml:space="preserve">And </w:t>
+            </w:r>
+            <w:r>
+              <w:rPr>
+                <w:rFonts w:eastAsiaTheme="minorHAnsi"/>
+              </w:rPr>
+              <w:t>I</w:t>
+            </w:r>
+            <w:r>
+              <w:rPr>
+                <w:rFonts w:eastAsiaTheme="minorHAnsi"/>
+              </w:rPr>
+              <w:t xml:space="preserve"> too,</w:t>
+            </w:r>
+          </w:p>
+          <w:p>
+            <w:pPr>
+              <w:pStyle w:val="EngHang"/>
+              <w:rPr>
+                <w:rFonts w:eastAsiaTheme="minorHAnsi"/>
+              </w:rPr>
+            </w:pPr>
+            <w:r>
+              <w:rPr>
+                <w:rFonts w:eastAsiaTheme="minorHAnsi"/>
+              </w:rPr>
+              <w:t>The sinner,</w:t>
+            </w:r>
+          </w:p>
+          <w:p>
+            <w:pPr>
+              <w:pStyle w:val="EngHang"/>
+              <w:rPr>
+                <w:rFonts w:eastAsiaTheme="minorHAnsi"/>
+              </w:rPr>
+            </w:pPr>
+            <w:r>
+              <w:rPr>
+                <w:rFonts w:eastAsiaTheme="minorHAnsi"/>
+              </w:rPr>
+              <w:t xml:space="preserve">Teach me, O my </w:t>
+            </w:r>
+            <w:r>
+              <w:rPr>
+                <w:rFonts w:eastAsiaTheme="minorHAnsi"/>
+              </w:rPr>
+              <w:t>Lord</w:t>
+            </w:r>
+            <w:r>
+              <w:rPr>
+                <w:rFonts w:eastAsiaTheme="minorHAnsi"/>
+              </w:rPr>
+              <w:t>,</w:t>
+            </w:r>
+          </w:p>
+          <w:p>
+            <w:pPr>
+              <w:pStyle w:val="EngHang"/>
+            </w:pPr>
+            <w:r>
+              <w:rPr>
+                <w:rFonts w:eastAsiaTheme="minorHAnsi"/>
+              </w:rPr>
+              <w:t>To offer repentance.</w:t>
+            </w:r>
           </w:p>
         </w:tc>
       </w:tr>
@@ -1322,7 +2259,78 @@
           <w:p>
             <w:pPr>
               <w:pStyle w:val="EngHang"/>
-            </w:pPr>
+              <w:rPr>
+                <w:rFonts w:eastAsiaTheme="minorHAnsi"/>
+              </w:rPr>
+            </w:pPr>
+            <w:r>
+              <w:rPr>
+                <w:rFonts w:eastAsiaTheme="minorHAnsi"/>
+              </w:rPr>
+              <w:t xml:space="preserve">For </w:t>
+            </w:r>
+            <w:r>
+              <w:rPr>
+                <w:rFonts w:eastAsiaTheme="minorHAnsi"/>
+              </w:rPr>
+              <w:t>You do not desire</w:t>
+            </w:r>
+          </w:p>
+          <w:p>
+            <w:pPr>
+              <w:pStyle w:val="EngHang"/>
+              <w:rPr>
+                <w:rFonts w:eastAsiaTheme="minorHAnsi"/>
+              </w:rPr>
+            </w:pPr>
+            <w:commentRangeStart w:id="6"/>
+            <w:r>
+              <w:rPr>
+                <w:rFonts w:eastAsiaTheme="minorHAnsi"/>
+              </w:rPr>
+              <w:t>The death of a sinner</w:t>
+            </w:r>
+            <w:commentRangeEnd w:id="6"/>
+            <w:r>
+              <w:rPr>
+                <w:rStyle w:val="CommentReference"/>
+                <w:rFonts w:eastAsiaTheme="minorHAnsi" w:cstheme="minorBidi"/>
+                <w:color w:val="auto"/>
+                <w:lang w:val="en-CA"/>
+              </w:rPr>
+              <w:commentReference w:id="6"/>
+            </w:r>
+            <w:r>
+              <w:rPr>
+                <w:rFonts w:eastAsiaTheme="minorHAnsi"/>
+              </w:rPr>
+              <w:t>,</w:t>
+            </w:r>
+          </w:p>
+          <w:p>
+            <w:pPr>
+              <w:pStyle w:val="EngHang"/>
+              <w:rPr>
+                <w:rFonts w:eastAsiaTheme="minorHAnsi"/>
+              </w:rPr>
+            </w:pPr>
+            <w:r>
+              <w:rPr>
+                <w:rFonts w:eastAsiaTheme="minorHAnsi"/>
+              </w:rPr>
+              <w:t>But rather that he</w:t>
+            </w:r>
+          </w:p>
+          <w:p>
+            <w:pPr>
+              <w:pStyle w:val="EngHang"/>
+            </w:pPr>
+            <w:r>
+              <w:rPr>
+                <w:rFonts w:eastAsiaTheme="minorHAnsi"/>
+              </w:rPr>
+              <w:t>Return and live.</w:t>
+            </w:r>
           </w:p>
         </w:tc>
         <w:tc>
@@ -1332,7 +2340,69 @@
           <w:p>
             <w:pPr>
               <w:pStyle w:val="EngHang"/>
-            </w:pPr>
+              <w:rPr>
+                <w:rFonts w:eastAsiaTheme="minorHAnsi"/>
+              </w:rPr>
+            </w:pPr>
+            <w:r>
+              <w:rPr>
+                <w:rFonts w:eastAsiaTheme="minorHAnsi"/>
+              </w:rPr>
+              <w:t xml:space="preserve">For Thou </w:t>
+            </w:r>
+            <w:proofErr w:type="spellStart"/>
+            <w:r>
+              <w:rPr>
+                <w:rFonts w:eastAsiaTheme="minorHAnsi"/>
+              </w:rPr>
+              <w:t>desirest</w:t>
+            </w:r>
+            <w:proofErr w:type="spellEnd"/>
+            <w:r>
+              <w:rPr>
+                <w:rFonts w:eastAsiaTheme="minorHAnsi"/>
+              </w:rPr>
+              <w:t xml:space="preserve"> not</w:t>
+            </w:r>
+          </w:p>
+          <w:p>
+            <w:pPr>
+              <w:pStyle w:val="EngHang"/>
+              <w:rPr>
+                <w:rFonts w:eastAsiaTheme="minorHAnsi"/>
+              </w:rPr>
+            </w:pPr>
+            <w:r>
+              <w:rPr>
+                <w:rFonts w:eastAsiaTheme="minorHAnsi"/>
+              </w:rPr>
+              <w:t>The death of a sinner,</w:t>
+            </w:r>
+          </w:p>
+          <w:p>
+            <w:pPr>
+              <w:pStyle w:val="EngHang"/>
+              <w:rPr>
+                <w:rFonts w:eastAsiaTheme="minorHAnsi"/>
+              </w:rPr>
+            </w:pPr>
+            <w:r>
+              <w:rPr>
+                <w:rFonts w:eastAsiaTheme="minorHAnsi"/>
+              </w:rPr>
+              <w:t>But rather that he</w:t>
+            </w:r>
+          </w:p>
+          <w:p>
+            <w:pPr>
+              <w:pStyle w:val="EngHang"/>
+            </w:pPr>
+            <w:r>
+              <w:rPr>
+                <w:rFonts w:eastAsiaTheme="minorHAnsi"/>
+              </w:rPr>
+              <w:t>Return and live.</w:t>
+            </w:r>
           </w:p>
         </w:tc>
       </w:tr>
@@ -1475,7 +2545,85 @@
           <w:p>
             <w:pPr>
               <w:pStyle w:val="EngHang"/>
-            </w:pPr>
+              <w:rPr>
+                <w:rFonts w:eastAsiaTheme="minorHAnsi"/>
+              </w:rPr>
+            </w:pPr>
+            <w:r>
+              <w:rPr>
+                <w:rFonts w:eastAsiaTheme="minorHAnsi"/>
+              </w:rPr>
+              <w:t>Return</w:t>
+            </w:r>
+            <w:r>
+              <w:rPr>
+                <w:rFonts w:eastAsiaTheme="minorHAnsi"/>
+              </w:rPr>
+              <w:t xml:space="preserve"> us, O God,</w:t>
+            </w:r>
+          </w:p>
+          <w:p>
+            <w:pPr>
+              <w:pStyle w:val="EngHang"/>
+              <w:rPr>
+                <w:rFonts w:eastAsiaTheme="minorHAnsi"/>
+              </w:rPr>
+            </w:pPr>
+            <w:r>
+              <w:rPr>
+                <w:rFonts w:eastAsiaTheme="minorHAnsi"/>
+              </w:rPr>
+              <w:t xml:space="preserve">To </w:t>
+            </w:r>
+            <w:r>
+              <w:rPr>
+                <w:rFonts w:eastAsiaTheme="minorHAnsi"/>
+              </w:rPr>
+              <w:t>You</w:t>
+            </w:r>
+            <w:r>
+              <w:rPr>
+                <w:rFonts w:eastAsiaTheme="minorHAnsi"/>
+              </w:rPr>
+              <w:t xml:space="preserve"> salvation,</w:t>
+            </w:r>
+          </w:p>
+          <w:p>
+            <w:pPr>
+              <w:pStyle w:val="EngHang"/>
+              <w:rPr>
+                <w:rFonts w:eastAsiaTheme="minorHAnsi"/>
+              </w:rPr>
+            </w:pPr>
+            <w:r>
+              <w:rPr>
+                <w:rFonts w:eastAsiaTheme="minorHAnsi"/>
+              </w:rPr>
+              <w:t>And deal with us</w:t>
+            </w:r>
+          </w:p>
+          <w:p>
+            <w:pPr>
+              <w:pStyle w:val="EngHang"/>
+            </w:pPr>
+            <w:r>
+              <w:rPr>
+                <w:rFonts w:eastAsiaTheme="minorHAnsi"/>
+              </w:rPr>
+              <w:t xml:space="preserve">According to </w:t>
+            </w:r>
+            <w:r>
+              <w:rPr>
+                <w:rFonts w:eastAsiaTheme="minorHAnsi"/>
+              </w:rPr>
+              <w:t>Your</w:t>
+            </w:r>
+            <w:r>
+              <w:rPr>
+                <w:rFonts w:eastAsiaTheme="minorHAnsi"/>
+              </w:rPr>
+              <w:t xml:space="preserve"> goodness.</w:t>
+            </w:r>
           </w:p>
         </w:tc>
         <w:tc>
@@ -1485,7 +2633,61 @@
           <w:p>
             <w:pPr>
               <w:pStyle w:val="EngHang"/>
-            </w:pPr>
+              <w:rPr>
+                <w:rFonts w:eastAsiaTheme="minorHAnsi"/>
+              </w:rPr>
+            </w:pPr>
+            <w:r>
+              <w:rPr>
+                <w:rFonts w:eastAsiaTheme="minorHAnsi"/>
+              </w:rPr>
+              <w:t>Return</w:t>
+            </w:r>
+            <w:r>
+              <w:rPr>
+                <w:rFonts w:eastAsiaTheme="minorHAnsi"/>
+              </w:rPr>
+              <w:t xml:space="preserve"> us, O God,</w:t>
+            </w:r>
+          </w:p>
+          <w:p>
+            <w:pPr>
+              <w:pStyle w:val="EngHang"/>
+              <w:rPr>
+                <w:rFonts w:eastAsiaTheme="minorHAnsi"/>
+              </w:rPr>
+            </w:pPr>
+            <w:r>
+              <w:rPr>
+                <w:rFonts w:eastAsiaTheme="minorHAnsi"/>
+              </w:rPr>
+              <w:t>To Thy salvation,</w:t>
+            </w:r>
+          </w:p>
+          <w:p>
+            <w:pPr>
+              <w:pStyle w:val="EngHang"/>
+              <w:rPr>
+                <w:rFonts w:eastAsiaTheme="minorHAnsi"/>
+              </w:rPr>
+            </w:pPr>
+            <w:r>
+              <w:rPr>
+                <w:rFonts w:eastAsiaTheme="minorHAnsi"/>
+              </w:rPr>
+              <w:t>And deal with us</w:t>
+            </w:r>
+          </w:p>
+          <w:p>
+            <w:pPr>
+              <w:pStyle w:val="EngHang"/>
+            </w:pPr>
+            <w:r>
+              <w:rPr>
+                <w:rFonts w:eastAsiaTheme="minorHAnsi"/>
+              </w:rPr>
+              <w:t>According to Thy goodness.</w:t>
+            </w:r>
           </w:p>
         </w:tc>
       </w:tr>
@@ -1581,7 +2783,30 @@
               <w:rPr>
                 <w:rFonts w:eastAsiaTheme="minorHAnsi"/>
               </w:rPr>
-              <w:t>Speedily prevent us.</w:t>
+              <w:t xml:space="preserve">Speedily </w:t>
+            </w:r>
+            <w:commentRangeStart w:id="7"/>
+            <w:r>
+              <w:rPr>
+                <w:rFonts w:eastAsiaTheme="minorHAnsi"/>
+              </w:rPr>
+              <w:t xml:space="preserve">prevent </w:t>
+            </w:r>
+            <w:commentRangeEnd w:id="7"/>
+            <w:r>
+              <w:rPr>
+                <w:rStyle w:val="CommentReference"/>
+                <w:rFonts w:eastAsiaTheme="minorHAnsi" w:cstheme="minorBidi"/>
+                <w:color w:val="auto"/>
+                <w:lang w:val="en-CA"/>
+              </w:rPr>
+              <w:commentReference w:id="7"/>
+            </w:r>
+            <w:r>
+              <w:rPr>
+                <w:rFonts w:eastAsiaTheme="minorHAnsi"/>
+              </w:rPr>
+              <w:t>us.</w:t>
             </w:r>
           </w:p>
         </w:tc>
@@ -1626,6 +2851,70 @@
             <w:pPr>
               <w:pStyle w:val="EngHang"/>
             </w:pPr>
+            <w:r>
+              <w:t>For You are good</w:t>
+            </w:r>
+          </w:p>
+          <w:p>
+            <w:pPr>
+              <w:pStyle w:val="EngHang"/>
+            </w:pPr>
+            <w:r>
+              <w:t xml:space="preserve">And </w:t>
+            </w:r>
+            <w:commentRangeStart w:id="8"/>
+            <w:r>
+              <w:t>kind-hearted</w:t>
+            </w:r>
+            <w:commentRangeEnd w:id="8"/>
+            <w:r>
+              <w:rPr>
+                <w:rStyle w:val="CommentReference"/>
+                <w:rFonts w:eastAsiaTheme="minorHAnsi" w:cstheme="minorBidi"/>
+                <w:color w:val="auto"/>
+                <w:lang w:val="en-CA"/>
+              </w:rPr>
+              <w:commentReference w:id="8"/>
+            </w:r>
+            <w:r>
+              <w:t>.</w:t>
+            </w:r>
+          </w:p>
+          <w:p>
+            <w:pPr>
+              <w:pStyle w:val="EngHang"/>
+            </w:pPr>
+            <w:r>
+              <w:t>May we be quickly overcome</w:t>
+            </w:r>
+          </w:p>
+          <w:p>
+            <w:pPr>
+              <w:pStyle w:val="EngHang"/>
+            </w:pPr>
+            <w:r>
+              <w:t>B</w:t>
+            </w:r>
+            <w:r>
+              <w:t xml:space="preserve">y Your </w:t>
+            </w:r>
+            <w:commentRangeStart w:id="9"/>
+            <w:r>
+              <w:t>compassions</w:t>
+            </w:r>
+            <w:commentRangeEnd w:id="9"/>
+            <w:r>
+              <w:rPr>
+                <w:rStyle w:val="CommentReference"/>
+                <w:rFonts w:eastAsiaTheme="minorHAnsi" w:cstheme="minorBidi"/>
+                <w:color w:val="auto"/>
+                <w:lang w:val="en-CA"/>
+              </w:rPr>
+              <w:commentReference w:id="9"/>
+            </w:r>
+            <w:r>
+              <w:t>.</w:t>
+            </w:r>
           </w:p>
         </w:tc>
         <w:tc>
@@ -1636,6 +2925,45 @@
             <w:pPr>
               <w:pStyle w:val="EngHang"/>
             </w:pPr>
+            <w:r>
+              <w:t xml:space="preserve">For </w:t>
+            </w:r>
+            <w:r>
+              <w:t>Thou art</w:t>
+            </w:r>
+            <w:r>
+              <w:t xml:space="preserve"> good</w:t>
+            </w:r>
+          </w:p>
+          <w:p>
+            <w:pPr>
+              <w:pStyle w:val="EngHang"/>
+            </w:pPr>
+            <w:r>
+              <w:t>And kind-hearted.</w:t>
+            </w:r>
+          </w:p>
+          <w:p>
+            <w:pPr>
+              <w:pStyle w:val="EngHang"/>
+            </w:pPr>
+            <w:r>
+              <w:t>May we be quickly overcome</w:t>
+            </w:r>
+          </w:p>
+          <w:p>
+            <w:pPr>
+              <w:pStyle w:val="EngHang"/>
+            </w:pPr>
+            <w:r>
+              <w:t xml:space="preserve">By </w:t>
+            </w:r>
+            <w:r>
+              <w:t>Thy</w:t>
+            </w:r>
+            <w:r>
+              <w:t xml:space="preserve"> compassions.</w:t>
+            </w:r>
           </w:p>
         </w:tc>
       </w:tr>
@@ -1786,7 +3114,15 @@
           </w:tcPr>
           <w:p>
             <w:r>
-              <w:t>Have compassion on us all: O Lord, God, our Savior: and have mercy on us: according to Your great mercy.</w:t>
+              <w:t xml:space="preserve">Have compassion on us all: O Lord, God, </w:t>
+            </w:r>
+            <w:proofErr w:type="gramStart"/>
+            <w:r>
+              <w:t>our</w:t>
+            </w:r>
+            <w:proofErr w:type="gramEnd"/>
+            <w:r>
+              <w:t xml:space="preserve"> Savior: and have mercy on us: according to Your great mercy.</w:t>
             </w:r>
           </w:p>
         </w:tc>
@@ -1797,7 +3133,87 @@
           <w:p>
             <w:pPr>
               <w:pStyle w:val="EngHang"/>
-            </w:pPr>
+              <w:rPr>
+                <w:rFonts w:eastAsiaTheme="minorHAnsi"/>
+              </w:rPr>
+            </w:pPr>
+            <w:r>
+              <w:rPr>
+                <w:rFonts w:eastAsiaTheme="minorHAnsi"/>
+              </w:rPr>
+              <w:t>Have compassion on us all,</w:t>
+            </w:r>
+          </w:p>
+          <w:p>
+            <w:pPr>
+              <w:pStyle w:val="EngHang"/>
+              <w:rPr>
+                <w:rFonts w:eastAsiaTheme="minorHAnsi"/>
+              </w:rPr>
+            </w:pPr>
+            <w:r>
+              <w:rPr>
+                <w:rFonts w:eastAsiaTheme="minorHAnsi"/>
+              </w:rPr>
+              <w:t xml:space="preserve">O Lord God our </w:t>
+            </w:r>
+            <w:proofErr w:type="spellStart"/>
+            <w:r>
+              <w:rPr>
+                <w:rFonts w:eastAsiaTheme="minorHAnsi"/>
+              </w:rPr>
+              <w:t>Saviour</w:t>
+            </w:r>
+            <w:proofErr w:type="spellEnd"/>
+            <w:r>
+              <w:rPr>
+                <w:rFonts w:eastAsiaTheme="minorHAnsi"/>
+              </w:rPr>
+              <w:t>,</w:t>
+            </w:r>
+          </w:p>
+          <w:p>
+            <w:pPr>
+              <w:pStyle w:val="EngHang"/>
+              <w:rPr>
+                <w:rFonts w:eastAsiaTheme="minorHAnsi"/>
+              </w:rPr>
+            </w:pPr>
+            <w:r>
+              <w:rPr>
+                <w:rFonts w:eastAsiaTheme="minorHAnsi"/>
+              </w:rPr>
+              <w:t xml:space="preserve">And have mercy </w:t>
+            </w:r>
+            <w:r>
+              <w:rPr>
+                <w:rFonts w:eastAsiaTheme="minorHAnsi"/>
+              </w:rPr>
+              <w:t>on us</w:t>
+            </w:r>
+          </w:p>
+          <w:p>
+            <w:pPr>
+              <w:pStyle w:val="EngHang"/>
+            </w:pPr>
+            <w:r>
+              <w:rPr>
+                <w:rFonts w:eastAsiaTheme="minorHAnsi"/>
+              </w:rPr>
+              <w:t xml:space="preserve">According to </w:t>
+            </w:r>
+            <w:r>
+              <w:rPr>
+                <w:rFonts w:eastAsiaTheme="minorHAnsi"/>
+              </w:rPr>
+              <w:t>Your</w:t>
+            </w:r>
+            <w:r>
+              <w:rPr>
+                <w:rFonts w:eastAsiaTheme="minorHAnsi"/>
+              </w:rPr>
+              <w:t xml:space="preserve"> great mercies.</w:t>
+            </w:r>
           </w:p>
         </w:tc>
         <w:tc>
@@ -1807,7 +3223,69 @@
           <w:p>
             <w:pPr>
               <w:pStyle w:val="EngHang"/>
-            </w:pPr>
+              <w:rPr>
+                <w:rFonts w:eastAsiaTheme="minorHAnsi"/>
+              </w:rPr>
+            </w:pPr>
+            <w:r>
+              <w:rPr>
+                <w:rFonts w:eastAsiaTheme="minorHAnsi"/>
+              </w:rPr>
+              <w:t>Have compassion on us all,</w:t>
+            </w:r>
+          </w:p>
+          <w:p>
+            <w:pPr>
+              <w:pStyle w:val="EngHang"/>
+              <w:rPr>
+                <w:rFonts w:eastAsiaTheme="minorHAnsi"/>
+              </w:rPr>
+            </w:pPr>
+            <w:r>
+              <w:rPr>
+                <w:rFonts w:eastAsiaTheme="minorHAnsi"/>
+              </w:rPr>
+              <w:t xml:space="preserve">O Lord God our </w:t>
+            </w:r>
+            <w:proofErr w:type="spellStart"/>
+            <w:r>
+              <w:rPr>
+                <w:rFonts w:eastAsiaTheme="minorHAnsi"/>
+              </w:rPr>
+              <w:t>Saviour</w:t>
+            </w:r>
+            <w:proofErr w:type="spellEnd"/>
+            <w:r>
+              <w:rPr>
+                <w:rFonts w:eastAsiaTheme="minorHAnsi"/>
+              </w:rPr>
+              <w:t>,</w:t>
+            </w:r>
+          </w:p>
+          <w:p>
+            <w:pPr>
+              <w:pStyle w:val="EngHang"/>
+              <w:rPr>
+                <w:rFonts w:eastAsiaTheme="minorHAnsi"/>
+              </w:rPr>
+            </w:pPr>
+            <w:r>
+              <w:rPr>
+                <w:rFonts w:eastAsiaTheme="minorHAnsi"/>
+              </w:rPr>
+              <w:t>And have mercy upon us</w:t>
+            </w:r>
+          </w:p>
+          <w:p>
+            <w:pPr>
+              <w:pStyle w:val="EngHang"/>
+            </w:pPr>
+            <w:r>
+              <w:rPr>
+                <w:rFonts w:eastAsiaTheme="minorHAnsi"/>
+              </w:rPr>
+              <w:t>According to Thy great mercies.</w:t>
+            </w:r>
           </w:p>
         </w:tc>
       </w:tr>
@@ -1948,7 +3426,79 @@
           <w:p>
             <w:pPr>
               <w:pStyle w:val="EngHang"/>
-            </w:pPr>
+              <w:rPr>
+                <w:rFonts w:eastAsiaTheme="minorHAnsi"/>
+              </w:rPr>
+            </w:pPr>
+            <w:r>
+              <w:rPr>
+                <w:rFonts w:eastAsiaTheme="minorHAnsi"/>
+              </w:rPr>
+              <w:t xml:space="preserve">Remember </w:t>
+            </w:r>
+            <w:r>
+              <w:rPr>
+                <w:rFonts w:eastAsiaTheme="minorHAnsi"/>
+              </w:rPr>
+              <w:t>these</w:t>
+            </w:r>
+            <w:r>
+              <w:rPr>
+                <w:rFonts w:eastAsiaTheme="minorHAnsi"/>
+              </w:rPr>
+              <w:t>,</w:t>
+            </w:r>
+          </w:p>
+          <w:p>
+            <w:pPr>
+              <w:pStyle w:val="EngHang"/>
+              <w:rPr>
+                <w:rFonts w:eastAsiaTheme="minorHAnsi"/>
+              </w:rPr>
+            </w:pPr>
+            <w:r>
+              <w:rPr>
+                <w:rFonts w:eastAsiaTheme="minorHAnsi"/>
+              </w:rPr>
+              <w:t>O Christ our Master.</w:t>
+            </w:r>
+          </w:p>
+          <w:p>
+            <w:pPr>
+              <w:pStyle w:val="EngHang"/>
+              <w:rPr>
+                <w:rFonts w:eastAsiaTheme="minorHAnsi"/>
+              </w:rPr>
+            </w:pPr>
+            <w:r>
+              <w:rPr>
+                <w:rFonts w:eastAsiaTheme="minorHAnsi"/>
+              </w:rPr>
+              <w:t xml:space="preserve">Be </w:t>
+            </w:r>
+            <w:r>
+              <w:rPr>
+                <w:rFonts w:eastAsiaTheme="minorHAnsi"/>
+              </w:rPr>
+              <w:t>in our midst</w:t>
+            </w:r>
+            <w:r>
+              <w:rPr>
+                <w:rFonts w:eastAsiaTheme="minorHAnsi"/>
+              </w:rPr>
+              <w:t>,</w:t>
+            </w:r>
+          </w:p>
+          <w:p>
+            <w:pPr>
+              <w:pStyle w:val="EngHang"/>
+            </w:pPr>
+            <w:r>
+              <w:rPr>
+                <w:rFonts w:eastAsiaTheme="minorHAnsi"/>
+              </w:rPr>
+              <w:t>And proclaim and say,</w:t>
+            </w:r>
           </w:p>
         </w:tc>
         <w:tc>
@@ -1958,7 +3508,55 @@
           <w:p>
             <w:pPr>
               <w:pStyle w:val="EngHang"/>
-            </w:pPr>
+              <w:rPr>
+                <w:rFonts w:eastAsiaTheme="minorHAnsi"/>
+              </w:rPr>
+            </w:pPr>
+            <w:r>
+              <w:rPr>
+                <w:rFonts w:eastAsiaTheme="minorHAnsi"/>
+              </w:rPr>
+              <w:t>Remember those,</w:t>
+            </w:r>
+          </w:p>
+          <w:p>
+            <w:pPr>
+              <w:pStyle w:val="EngHang"/>
+              <w:rPr>
+                <w:rFonts w:eastAsiaTheme="minorHAnsi"/>
+              </w:rPr>
+            </w:pPr>
+            <w:r>
+              <w:rPr>
+                <w:rFonts w:eastAsiaTheme="minorHAnsi"/>
+              </w:rPr>
+              <w:t>O Christ our Master.</w:t>
+            </w:r>
+          </w:p>
+          <w:p>
+            <w:pPr>
+              <w:pStyle w:val="EngHang"/>
+              <w:rPr>
+                <w:rFonts w:eastAsiaTheme="minorHAnsi"/>
+              </w:rPr>
+            </w:pPr>
+            <w:r>
+              <w:rPr>
+                <w:rFonts w:eastAsiaTheme="minorHAnsi"/>
+              </w:rPr>
+              <w:t>Be Thou amongst us,</w:t>
+            </w:r>
+          </w:p>
+          <w:p>
+            <w:pPr>
+              <w:pStyle w:val="EngHang"/>
+            </w:pPr>
+            <w:r>
+              <w:rPr>
+                <w:rFonts w:eastAsiaTheme="minorHAnsi"/>
+              </w:rPr>
+              <w:t>And proclaim and say,</w:t>
+            </w:r>
           </w:p>
         </w:tc>
       </w:tr>
@@ -2104,7 +3702,79 @@
           <w:p>
             <w:pPr>
               <w:pStyle w:val="EngHang"/>
-            </w:pPr>
+              <w:rPr>
+                <w:rFonts w:eastAsiaTheme="minorHAnsi"/>
+              </w:rPr>
+            </w:pPr>
+            <w:r>
+              <w:rPr>
+                <w:rFonts w:eastAsiaTheme="minorHAnsi"/>
+              </w:rPr>
+              <w:t>"My peace I</w:t>
+            </w:r>
+          </w:p>
+          <w:p>
+            <w:pPr>
+              <w:pStyle w:val="EngHang"/>
+              <w:rPr>
+                <w:rFonts w:eastAsiaTheme="minorHAnsi"/>
+              </w:rPr>
+            </w:pPr>
+            <w:r>
+              <w:rPr>
+                <w:rFonts w:eastAsiaTheme="minorHAnsi"/>
+              </w:rPr>
+              <w:t xml:space="preserve">Give </w:t>
+            </w:r>
+            <w:r>
+              <w:rPr>
+                <w:rFonts w:eastAsiaTheme="minorHAnsi"/>
+              </w:rPr>
+              <w:t>to</w:t>
+            </w:r>
+            <w:r>
+              <w:rPr>
+                <w:rFonts w:eastAsiaTheme="minorHAnsi"/>
+              </w:rPr>
+              <w:t xml:space="preserve"> you.</w:t>
+            </w:r>
+          </w:p>
+          <w:p>
+            <w:pPr>
+              <w:pStyle w:val="EngHang"/>
+              <w:rPr>
+                <w:rFonts w:eastAsiaTheme="minorHAnsi"/>
+              </w:rPr>
+            </w:pPr>
+            <w:r>
+              <w:rPr>
+                <w:rFonts w:eastAsiaTheme="minorHAnsi"/>
+              </w:rPr>
+              <w:t>The peace of My Father</w:t>
+            </w:r>
+          </w:p>
+          <w:p>
+            <w:pPr>
+              <w:pStyle w:val="EngHang"/>
+            </w:pPr>
+            <w:r>
+              <w:rPr>
+                <w:rFonts w:eastAsiaTheme="minorHAnsi"/>
+              </w:rPr>
+              <w:t xml:space="preserve">I leave </w:t>
+            </w:r>
+            <w:r>
+              <w:rPr>
+                <w:rFonts w:eastAsiaTheme="minorHAnsi"/>
+              </w:rPr>
+              <w:t>with</w:t>
+            </w:r>
+            <w:r>
+              <w:rPr>
+                <w:rFonts w:eastAsiaTheme="minorHAnsi"/>
+              </w:rPr>
+              <w:t xml:space="preserve"> you."</w:t>
+            </w:r>
           </w:p>
         </w:tc>
         <w:tc>
@@ -2114,7 +3784,55 @@
           <w:p>
             <w:pPr>
               <w:pStyle w:val="EngHang"/>
-            </w:pPr>
+              <w:rPr>
+                <w:rFonts w:eastAsiaTheme="minorHAnsi"/>
+              </w:rPr>
+            </w:pPr>
+            <w:r>
+              <w:rPr>
+                <w:rFonts w:eastAsiaTheme="minorHAnsi"/>
+              </w:rPr>
+              <w:t>"My peace I</w:t>
+            </w:r>
+          </w:p>
+          <w:p>
+            <w:pPr>
+              <w:pStyle w:val="EngHang"/>
+              <w:rPr>
+                <w:rFonts w:eastAsiaTheme="minorHAnsi"/>
+              </w:rPr>
+            </w:pPr>
+            <w:r>
+              <w:rPr>
+                <w:rFonts w:eastAsiaTheme="minorHAnsi"/>
+              </w:rPr>
+              <w:t>Give unto you.</w:t>
+            </w:r>
+          </w:p>
+          <w:p>
+            <w:pPr>
+              <w:pStyle w:val="EngHang"/>
+              <w:rPr>
+                <w:rFonts w:eastAsiaTheme="minorHAnsi"/>
+              </w:rPr>
+            </w:pPr>
+            <w:r>
+              <w:rPr>
+                <w:rFonts w:eastAsiaTheme="minorHAnsi"/>
+              </w:rPr>
+              <w:t>The peace of My Father</w:t>
+            </w:r>
+          </w:p>
+          <w:p>
+            <w:pPr>
+              <w:pStyle w:val="EngHang"/>
+            </w:pPr>
+            <w:r>
+              <w:rPr>
+                <w:rFonts w:eastAsiaTheme="minorHAnsi"/>
+              </w:rPr>
+              <w:t>I leave unto you."</w:t>
+            </w:r>
           </w:p>
         </w:tc>
       </w:tr>
@@ -2223,7 +3941,21 @@
               <w:rPr>
                 <w:rFonts w:ascii="PalatinoLinotype-Roman" w:hAnsi="PalatinoLinotype-Roman" w:cs="PalatinoLinotype-Roman"/>
               </w:rPr>
-              <w:t>O King of peace, grant us Your peace, render unto us Your peace, and forgive us our sins.</w:t>
+              <w:t xml:space="preserve">O King of peace, </w:t>
+            </w:r>
+            <w:proofErr w:type="gramStart"/>
+            <w:r>
+              <w:rPr>
+                <w:rFonts w:ascii="PalatinoLinotype-Roman" w:hAnsi="PalatinoLinotype-Roman" w:cs="PalatinoLinotype-Roman"/>
+              </w:rPr>
+              <w:t>grant</w:t>
+            </w:r>
+            <w:proofErr w:type="gramEnd"/>
+            <w:r>
+              <w:rPr>
+                <w:rFonts w:ascii="PalatinoLinotype-Roman" w:hAnsi="PalatinoLinotype-Roman" w:cs="PalatinoLinotype-Roman"/>
+              </w:rPr>
+              <w:t xml:space="preserve"> us Your peace, render unto us Your peace, and forgive us our sins.</w:t>
             </w:r>
           </w:p>
         </w:tc>
@@ -2254,7 +3986,91 @@
           <w:p>
             <w:pPr>
               <w:pStyle w:val="EngHang"/>
-            </w:pPr>
+              <w:rPr>
+                <w:rFonts w:eastAsiaTheme="minorHAnsi"/>
+              </w:rPr>
+            </w:pPr>
+            <w:r>
+              <w:rPr>
+                <w:rFonts w:eastAsiaTheme="minorHAnsi"/>
+              </w:rPr>
+              <w:t>O King of Peace,</w:t>
+            </w:r>
+          </w:p>
+          <w:p>
+            <w:pPr>
+              <w:pStyle w:val="EngHang"/>
+              <w:rPr>
+                <w:rFonts w:eastAsiaTheme="minorHAnsi"/>
+              </w:rPr>
+            </w:pPr>
+            <w:r>
+              <w:rPr>
+                <w:rFonts w:eastAsiaTheme="minorHAnsi"/>
+              </w:rPr>
+              <w:t>Grant</w:t>
+            </w:r>
+            <w:r>
+              <w:rPr>
+                <w:rFonts w:eastAsiaTheme="minorHAnsi"/>
+              </w:rPr>
+              <w:t xml:space="preserve"> us </w:t>
+            </w:r>
+            <w:r>
+              <w:rPr>
+                <w:rFonts w:eastAsiaTheme="minorHAnsi"/>
+              </w:rPr>
+              <w:t>Your</w:t>
+            </w:r>
+            <w:r>
+              <w:rPr>
+                <w:rFonts w:eastAsiaTheme="minorHAnsi"/>
+              </w:rPr>
+              <w:t xml:space="preserve"> peace,</w:t>
+            </w:r>
+          </w:p>
+          <w:p>
+            <w:pPr>
+              <w:pStyle w:val="EngHang"/>
+              <w:rPr>
+                <w:rFonts w:eastAsiaTheme="minorHAnsi"/>
+              </w:rPr>
+            </w:pPr>
+            <w:r>
+              <w:rPr>
+                <w:rFonts w:eastAsiaTheme="minorHAnsi"/>
+              </w:rPr>
+              <w:t>Establish for</w:t>
+            </w:r>
+            <w:r>
+              <w:rPr>
+                <w:rFonts w:eastAsiaTheme="minorHAnsi"/>
+              </w:rPr>
+              <w:t xml:space="preserve"> us </w:t>
+            </w:r>
+            <w:r>
+              <w:rPr>
+                <w:rFonts w:eastAsiaTheme="minorHAnsi"/>
+              </w:rPr>
+              <w:t>Your</w:t>
+            </w:r>
+            <w:r>
+              <w:rPr>
+                <w:rFonts w:eastAsiaTheme="minorHAnsi"/>
+              </w:rPr>
+              <w:t xml:space="preserve"> peace,</w:t>
+            </w:r>
+          </w:p>
+          <w:p>
+            <w:pPr>
+              <w:pStyle w:val="EngHang"/>
+            </w:pPr>
+            <w:r>
+              <w:rPr>
+                <w:rFonts w:eastAsiaTheme="minorHAnsi"/>
+              </w:rPr>
+              <w:t>And forgive us our sins.</w:t>
+            </w:r>
           </w:p>
         </w:tc>
         <w:tc>
@@ -2264,7 +4080,61 @@
           <w:p>
             <w:pPr>
               <w:pStyle w:val="EngHang"/>
-            </w:pPr>
+              <w:rPr>
+                <w:rFonts w:eastAsiaTheme="minorHAnsi"/>
+              </w:rPr>
+            </w:pPr>
+            <w:r>
+              <w:rPr>
+                <w:rFonts w:eastAsiaTheme="minorHAnsi"/>
+              </w:rPr>
+              <w:t>O King of Peace,</w:t>
+            </w:r>
+          </w:p>
+          <w:p>
+            <w:pPr>
+              <w:pStyle w:val="EngHang"/>
+              <w:rPr>
+                <w:rFonts w:eastAsiaTheme="minorHAnsi"/>
+              </w:rPr>
+            </w:pPr>
+            <w:r>
+              <w:rPr>
+                <w:rFonts w:eastAsiaTheme="minorHAnsi"/>
+              </w:rPr>
+              <w:t>Grant</w:t>
+            </w:r>
+            <w:r>
+              <w:rPr>
+                <w:rFonts w:eastAsiaTheme="minorHAnsi"/>
+              </w:rPr>
+              <w:t xml:space="preserve"> us Thy peace,</w:t>
+            </w:r>
+          </w:p>
+          <w:p>
+            <w:pPr>
+              <w:pStyle w:val="EngHang"/>
+              <w:rPr>
+                <w:rFonts w:eastAsiaTheme="minorHAnsi"/>
+              </w:rPr>
+            </w:pPr>
+            <w:r>
+              <w:rPr>
+                <w:rFonts w:eastAsiaTheme="minorHAnsi"/>
+              </w:rPr>
+              <w:t>Accord to us Thy peace,</w:t>
+            </w:r>
+          </w:p>
+          <w:p>
+            <w:pPr>
+              <w:pStyle w:val="EngHang"/>
+            </w:pPr>
+            <w:r>
+              <w:rPr>
+                <w:rFonts w:eastAsiaTheme="minorHAnsi"/>
+              </w:rPr>
+              <w:t>And forgive us our sins.</w:t>
+            </w:r>
           </w:p>
         </w:tc>
       </w:tr>
@@ -2355,7 +4225,21 @@
               <w:rPr>
                 <w:rFonts w:ascii="PalatinoLinotype-Roman" w:hAnsi="PalatinoLinotype-Roman" w:cs="PalatinoLinotype-Roman"/>
               </w:rPr>
-              <w:t>Disperse the enemies, of the church, and fortify her that she, may not be shaken forever.</w:t>
+              <w:t xml:space="preserve">Disperse the enemies, of the church, and fortify her that </w:t>
+            </w:r>
+            <w:proofErr w:type="gramStart"/>
+            <w:r>
+              <w:rPr>
+                <w:rFonts w:ascii="PalatinoLinotype-Roman" w:hAnsi="PalatinoLinotype-Roman" w:cs="PalatinoLinotype-Roman"/>
+              </w:rPr>
+              <w:t>she,</w:t>
+            </w:r>
+            <w:proofErr w:type="gramEnd"/>
+            <w:r>
+              <w:rPr>
+                <w:rFonts w:ascii="PalatinoLinotype-Roman" w:hAnsi="PalatinoLinotype-Roman" w:cs="PalatinoLinotype-Roman"/>
+              </w:rPr>
+              <w:t xml:space="preserve"> may not be shaken forever.</w:t>
             </w:r>
           </w:p>
         </w:tc>
@@ -2387,6 +4271,33 @@
             <w:pPr>
               <w:pStyle w:val="EngHang"/>
             </w:pPr>
+            <w:r>
+              <w:t>Disperse the enemies</w:t>
+            </w:r>
+          </w:p>
+          <w:p>
+            <w:pPr>
+              <w:pStyle w:val="EngHang"/>
+            </w:pPr>
+            <w:r>
+              <w:t>Of the Church.</w:t>
+            </w:r>
+          </w:p>
+          <w:p>
+            <w:pPr>
+              <w:pStyle w:val="EngHang"/>
+            </w:pPr>
+            <w:r>
+              <w:t>Fortify Her that She</w:t>
+            </w:r>
+          </w:p>
+          <w:p>
+            <w:pPr>
+              <w:pStyle w:val="EngHang"/>
+            </w:pPr>
+            <w:r>
+              <w:t>May not be shaken forever.</w:t>
+            </w:r>
           </w:p>
         </w:tc>
         <w:tc>
@@ -2397,6 +4308,50 @@
             <w:pPr>
               <w:pStyle w:val="EngHang"/>
             </w:pPr>
+            <w:r>
+              <w:t>Disperse the enemies</w:t>
+            </w:r>
+          </w:p>
+          <w:p>
+            <w:pPr>
+              <w:pStyle w:val="EngHang"/>
+            </w:pPr>
+            <w:r>
+              <w:t>Of the Church.</w:t>
+            </w:r>
+          </w:p>
+          <w:p>
+            <w:pPr>
+              <w:pStyle w:val="EngHang"/>
+            </w:pPr>
+            <w:r>
+              <w:t xml:space="preserve">Fortify </w:t>
+            </w:r>
+            <w:commentRangeStart w:id="10"/>
+            <w:r>
+              <w:t xml:space="preserve">Her </w:t>
+            </w:r>
+            <w:commentRangeEnd w:id="10"/>
+            <w:r>
+              <w:rPr>
+                <w:rStyle w:val="CommentReference"/>
+                <w:rFonts w:eastAsiaTheme="minorHAnsi" w:cstheme="minorBidi"/>
+                <w:color w:val="auto"/>
+                <w:lang w:val="en-CA"/>
+              </w:rPr>
+              <w:commentReference w:id="10"/>
+            </w:r>
+            <w:r>
+              <w:t>that She</w:t>
+            </w:r>
+          </w:p>
+          <w:p>
+            <w:pPr>
+              <w:pStyle w:val="EngHang"/>
+            </w:pPr>
+            <w:r>
+              <w:t>May not be shaken forever.</w:t>
+            </w:r>
           </w:p>
         </w:tc>
       </w:tr>
@@ -2484,7 +4439,21 @@
               <w:rPr>
                 <w:rFonts w:ascii="PalatinoLinotype-Roman" w:hAnsi="PalatinoLinotype-Roman" w:cs="PalatinoLinotype-Roman"/>
               </w:rPr>
-              <w:t>Emmanuel our God, is in our midst, with the glory of His Father, and the Holy Spirit.</w:t>
+              <w:t xml:space="preserve">Emmanuel our </w:t>
+            </w:r>
+            <w:proofErr w:type="gramStart"/>
+            <w:r>
+              <w:rPr>
+                <w:rFonts w:ascii="PalatinoLinotype-Roman" w:hAnsi="PalatinoLinotype-Roman" w:cs="PalatinoLinotype-Roman"/>
+              </w:rPr>
+              <w:t>God,</w:t>
+            </w:r>
+            <w:proofErr w:type="gramEnd"/>
+            <w:r>
+              <w:rPr>
+                <w:rFonts w:ascii="PalatinoLinotype-Roman" w:hAnsi="PalatinoLinotype-Roman" w:cs="PalatinoLinotype-Roman"/>
+              </w:rPr>
+              <w:t xml:space="preserve"> is in our midst, with the glory of His Father, and the Holy Spirit.</w:t>
             </w:r>
           </w:p>
         </w:tc>
@@ -2516,6 +4485,36 @@
             <w:pPr>
               <w:pStyle w:val="EngHang"/>
             </w:pPr>
+            <w:r>
+              <w:t>Emmanuel our God</w:t>
+            </w:r>
+          </w:p>
+          <w:p>
+            <w:pPr>
+              <w:pStyle w:val="EngHang"/>
+            </w:pPr>
+            <w:r>
+              <w:t>Is now in our midst,</w:t>
+            </w:r>
+          </w:p>
+          <w:p>
+            <w:pPr>
+              <w:pStyle w:val="EngHang"/>
+            </w:pPr>
+            <w:r>
+              <w:t>With</w:t>
+            </w:r>
+            <w:r>
+              <w:t xml:space="preserve"> the glory of His Father,</w:t>
+            </w:r>
+          </w:p>
+          <w:p>
+            <w:pPr>
+              <w:pStyle w:val="EngHang"/>
+            </w:pPr>
+            <w:r>
+              <w:t>And the Holy Spirit.</w:t>
+            </w:r>
           </w:p>
         </w:tc>
         <w:tc>
@@ -2526,6 +4525,36 @@
             <w:pPr>
               <w:pStyle w:val="EngHang"/>
             </w:pPr>
+            <w:r>
+              <w:t>Emmanuel our God</w:t>
+            </w:r>
+          </w:p>
+          <w:p>
+            <w:pPr>
+              <w:pStyle w:val="EngHang"/>
+            </w:pPr>
+            <w:r>
+              <w:t>Is now in our midst,</w:t>
+            </w:r>
+          </w:p>
+          <w:p>
+            <w:pPr>
+              <w:pStyle w:val="EngHang"/>
+            </w:pPr>
+            <w:r>
+              <w:t>With</w:t>
+            </w:r>
+            <w:r>
+              <w:t xml:space="preserve"> the glory of His Father,</w:t>
+            </w:r>
+          </w:p>
+          <w:p>
+            <w:pPr>
+              <w:pStyle w:val="EngHang"/>
+            </w:pPr>
+            <w:r>
+              <w:t>And the Holy Spirit.</w:t>
+            </w:r>
           </w:p>
         </w:tc>
       </w:tr>
@@ -2646,6 +4675,47 @@
             <w:pPr>
               <w:pStyle w:val="EngHang"/>
             </w:pPr>
+            <w:commentRangeStart w:id="11"/>
+            <w:r>
+              <w:t xml:space="preserve">May </w:t>
+            </w:r>
+            <w:commentRangeEnd w:id="11"/>
+            <w:r>
+              <w:rPr>
+                <w:rStyle w:val="CommentReference"/>
+                <w:rFonts w:eastAsiaTheme="minorHAnsi" w:cstheme="minorBidi"/>
+                <w:color w:val="auto"/>
+                <w:lang w:val="en-CA"/>
+              </w:rPr>
+              <w:commentReference w:id="11"/>
+            </w:r>
+            <w:r>
+              <w:t>He bless us all,</w:t>
+            </w:r>
+          </w:p>
+          <w:p>
+            <w:pPr>
+              <w:pStyle w:val="EngHang"/>
+            </w:pPr>
+            <w:r>
+              <w:t>Purify our hearts,</w:t>
+            </w:r>
+          </w:p>
+          <w:p>
+            <w:pPr>
+              <w:pStyle w:val="EngHang"/>
+            </w:pPr>
+            <w:r>
+              <w:t>And heal the sicknesses</w:t>
+            </w:r>
+          </w:p>
+          <w:p>
+            <w:pPr>
+              <w:pStyle w:val="EngHang"/>
+            </w:pPr>
+            <w:r>
+              <w:t>Of our souls and our bodies.</w:t>
+            </w:r>
           </w:p>
         </w:tc>
         <w:tc>
@@ -2656,6 +4726,33 @@
             <w:pPr>
               <w:pStyle w:val="EngHang"/>
             </w:pPr>
+            <w:r>
+              <w:t>May He bless us all,</w:t>
+            </w:r>
+          </w:p>
+          <w:p>
+            <w:pPr>
+              <w:pStyle w:val="EngHang"/>
+            </w:pPr>
+            <w:r>
+              <w:t>Purify our hearts,</w:t>
+            </w:r>
+          </w:p>
+          <w:p>
+            <w:pPr>
+              <w:pStyle w:val="EngHang"/>
+            </w:pPr>
+            <w:r>
+              <w:t>And heal the sicknesses</w:t>
+            </w:r>
+          </w:p>
+          <w:p>
+            <w:pPr>
+              <w:pStyle w:val="EngHang"/>
+            </w:pPr>
+            <w:r>
+              <w:t>Of our souls and our bodies.</w:t>
+            </w:r>
           </w:p>
         </w:tc>
       </w:tr>
@@ -2799,6 +4896,65 @@
             <w:pPr>
               <w:pStyle w:val="EngHang"/>
             </w:pPr>
+            <w:r>
+              <w:t xml:space="preserve">We worship </w:t>
+            </w:r>
+            <w:r>
+              <w:t>You</w:t>
+            </w:r>
+            <w:r>
+              <w:t>, O Christ,</w:t>
+            </w:r>
+          </w:p>
+          <w:p>
+            <w:pPr>
+              <w:pStyle w:val="EngHang"/>
+            </w:pPr>
+            <w:r>
+              <w:t xml:space="preserve">With </w:t>
+            </w:r>
+            <w:r>
+              <w:t>Your</w:t>
+            </w:r>
+            <w:r>
+              <w:t xml:space="preserve"> Good Father,</w:t>
+            </w:r>
+          </w:p>
+          <w:p>
+            <w:pPr>
+              <w:pStyle w:val="EngHang"/>
+            </w:pPr>
+            <w:r>
+              <w:t>And the Holy Spirit,</w:t>
+            </w:r>
+          </w:p>
+          <w:p>
+            <w:pPr>
+              <w:pStyle w:val="EngHang"/>
+            </w:pPr>
+            <w:r>
+              <w:t xml:space="preserve">For </w:t>
+            </w:r>
+            <w:r>
+              <w:t>You have</w:t>
+            </w:r>
+            <w:bookmarkStart w:id="12" w:name="_GoBack"/>
+            <w:bookmarkEnd w:id="12"/>
+            <w:r>
+              <w:t xml:space="preserve"> </w:t>
+            </w:r>
+            <w:r>
+              <w:t>{</w:t>
+            </w:r>
+            <w:r>
+              <w:t>come</w:t>
+            </w:r>
+            <w:r>
+              <w:t>}</w:t>
+            </w:r>
+            <w:r>
+              <w:t xml:space="preserve"> and saved us.</w:t>
+            </w:r>
           </w:p>
         </w:tc>
         <w:tc>
@@ -2809,6 +4965,45 @@
             <w:pPr>
               <w:pStyle w:val="EngHang"/>
             </w:pPr>
+            <w:r>
+              <w:t>We worship Thee, O Christ,</w:t>
+            </w:r>
+          </w:p>
+          <w:p>
+            <w:pPr>
+              <w:pStyle w:val="EngHang"/>
+            </w:pPr>
+            <w:r>
+              <w:t>With Thy Good Father,</w:t>
+            </w:r>
+          </w:p>
+          <w:p>
+            <w:pPr>
+              <w:pStyle w:val="EngHang"/>
+            </w:pPr>
+            <w:r>
+              <w:t>And the Holy Spirit,</w:t>
+            </w:r>
+          </w:p>
+          <w:p>
+            <w:pPr>
+              <w:pStyle w:val="EngHang"/>
+            </w:pPr>
+            <w:r>
+              <w:t xml:space="preserve">For Thou hast </w:t>
+            </w:r>
+            <w:r>
+              <w:t>{</w:t>
+            </w:r>
+            <w:r>
+              <w:t>come</w:t>
+            </w:r>
+            <w:r>
+              <w:t>}</w:t>
+            </w:r>
+            <w:r>
+              <w:t xml:space="preserve"> and saved us.</w:t>
+            </w:r>
           </w:p>
         </w:tc>
       </w:tr>
@@ -2841,8 +5036,210 @@
 </w:document>
 </file>
 
+<file path=word/comments.xml><?xml version="1.0" encoding="utf-8"?>
+<w:comments xmlns:wpc="http://schemas.microsoft.com/office/word/2010/wordprocessingCanvas" xmlns:mc="http://schemas.openxmlformats.org/markup-compatibility/2006" xmlns:o="urn:schemas-microsoft-com:office:office" xmlns:r="http://schemas.openxmlformats.org/officeDocument/2006/relationships" xmlns:m="http://schemas.openxmlformats.org/officeDocument/2006/math" xmlns:v="urn:schemas-microsoft-com:vml" xmlns:wp14="http://schemas.microsoft.com/office/word/2010/wordprocessingDrawing" xmlns:wp="http://schemas.openxmlformats.org/drawingml/2006/wordprocessingDrawing" xmlns:w10="urn:schemas-microsoft-com:office:word" xmlns:w="http://schemas.openxmlformats.org/wordprocessingml/2006/main" xmlns:w14="http://schemas.microsoft.com/office/word/2010/wordml" xmlns:wpg="http://schemas.microsoft.com/office/word/2010/wordprocessingGroup" xmlns:wpi="http://schemas.microsoft.com/office/word/2010/wordprocessingInk" xmlns:wne="http://schemas.microsoft.com/office/word/2006/wordml" xmlns:wps="http://schemas.microsoft.com/office/word/2010/wordprocessingShape" mc:Ignorable="w14 wp14">
+  <w:comment w:id="0" w:author="Windows User" w:date="2014-12-24T10:55:00Z" w:initials="WU">
+    <w:p>
+      <w:pPr>
+        <w:pStyle w:val="CommentText"/>
+      </w:pPr>
+      <w:r>
+        <w:rPr>
+          <w:rStyle w:val="CommentReference"/>
+        </w:rPr>
+        <w:annotationRef/>
+      </w:r>
+      <w:r>
+        <w:t>Exceedingly? Too? So?</w:t>
+      </w:r>
+    </w:p>
+  </w:comment>
+  <w:comment w:id="1" w:author="Windows User" w:date="2014-12-24T10:56:00Z" w:initials="WU">
+    <w:p>
+      <w:pPr>
+        <w:pStyle w:val="CommentText"/>
+      </w:pPr>
+      <w:r>
+        <w:rPr>
+          <w:rStyle w:val="CommentReference"/>
+        </w:rPr>
+        <w:annotationRef/>
+      </w:r>
+      <w:r>
+        <w:t>Is there a reason God not Lord?</w:t>
+      </w:r>
+    </w:p>
+  </w:comment>
+  <w:comment w:id="2" w:author="Windows User" w:date="2014-12-24T10:57:00Z" w:initials="WU">
+    <w:p>
+      <w:pPr>
+        <w:pStyle w:val="CommentText"/>
+      </w:pPr>
+      <w:r>
+        <w:rPr>
+          <w:rStyle w:val="CommentReference"/>
+        </w:rPr>
+        <w:annotationRef/>
+      </w:r>
+      <w:r>
+        <w:t>Count or heed?</w:t>
+      </w:r>
+    </w:p>
+  </w:comment>
+  <w:comment w:id="3" w:author="Windows User" w:date="2014-12-24T11:01:00Z" w:initials="WU">
+    <w:p>
+      <w:pPr>
+        <w:pStyle w:val="CommentText"/>
+      </w:pPr>
+      <w:r>
+        <w:rPr>
+          <w:rStyle w:val="CommentReference"/>
+        </w:rPr>
+        <w:annotationRef/>
+      </w:r>
+      <w:r>
+        <w:t>Why not Lord?</w:t>
+      </w:r>
+    </w:p>
+  </w:comment>
+  <w:comment w:id="4" w:author="Windows User" w:date="2014-12-24T11:00:00Z" w:initials="WU">
+    <w:p>
+      <w:pPr>
+        <w:pStyle w:val="CommentText"/>
+      </w:pPr>
+      <w:r>
+        <w:rPr>
+          <w:rStyle w:val="CommentReference"/>
+        </w:rPr>
+        <w:annotationRef/>
+      </w:r>
+      <w:proofErr w:type="spellStart"/>
+      <w:r>
+        <w:t>Ramez</w:t>
+      </w:r>
+      <w:proofErr w:type="spellEnd"/>
+      <w:r>
+        <w:t>, I or me?</w:t>
+      </w:r>
+    </w:p>
+  </w:comment>
+  <w:comment w:id="5" w:author="Windows User" w:date="2014-12-24T11:01:00Z" w:initials="WU">
+    <w:p>
+      <w:pPr>
+        <w:pStyle w:val="CommentText"/>
+      </w:pPr>
+      <w:r>
+        <w:rPr>
+          <w:rStyle w:val="CommentReference"/>
+        </w:rPr>
+        <w:annotationRef/>
+      </w:r>
+      <w:r>
+        <w:t>Teach to offer repentance or instruct in repentance?</w:t>
+      </w:r>
+    </w:p>
+  </w:comment>
+  <w:comment w:id="6" w:author="Windows User" w:date="2014-12-24T11:02:00Z" w:initials="WU">
+    <w:p>
+      <w:pPr>
+        <w:pStyle w:val="CommentText"/>
+      </w:pPr>
+      <w:r>
+        <w:rPr>
+          <w:rStyle w:val="CommentReference"/>
+        </w:rPr>
+        <w:annotationRef/>
+      </w:r>
+      <w:r>
+        <w:t>That a sinner die would make this consistent.</w:t>
+      </w:r>
+    </w:p>
+  </w:comment>
+  <w:comment w:id="7" w:author="Windows User" w:date="2014-12-24T11:04:00Z" w:initials="WU">
+    <w:p>
+      <w:pPr>
+        <w:pStyle w:val="CommentText"/>
+      </w:pPr>
+      <w:r>
+        <w:rPr>
+          <w:rStyle w:val="CommentReference"/>
+        </w:rPr>
+        <w:annotationRef/>
+      </w:r>
+      <w:r>
+        <w:t>Prevent us or overcome us?</w:t>
+      </w:r>
+    </w:p>
+  </w:comment>
+  <w:comment w:id="8" w:author="Windows User" w:date="2014-12-24T11:05:00Z" w:initials="WU">
+    <w:p>
+      <w:pPr>
+        <w:pStyle w:val="CommentText"/>
+      </w:pPr>
+      <w:r>
+        <w:rPr>
+          <w:rStyle w:val="CommentReference"/>
+        </w:rPr>
+        <w:annotationRef/>
+      </w:r>
+      <w:r>
+        <w:t>Kind-hearted or merciful?</w:t>
+      </w:r>
+    </w:p>
+  </w:comment>
+  <w:comment w:id="9" w:author="Windows User" w:date="2014-12-24T11:05:00Z" w:initials="WU">
+    <w:p>
+      <w:pPr>
+        <w:pStyle w:val="CommentText"/>
+      </w:pPr>
+      <w:r>
+        <w:rPr>
+          <w:rStyle w:val="CommentReference"/>
+        </w:rPr>
+        <w:annotationRef/>
+      </w:r>
+      <w:r>
+        <w:t>Compassions or tender mercies?</w:t>
+      </w:r>
+    </w:p>
+  </w:comment>
+  <w:comment w:id="10" w:author="Windows User" w:date="2014-12-24T11:09:00Z" w:initials="WU">
+    <w:p>
+      <w:pPr>
+        <w:pStyle w:val="CommentText"/>
+      </w:pPr>
+      <w:r>
+        <w:rPr>
+          <w:rStyle w:val="CommentReference"/>
+        </w:rPr>
+        <w:annotationRef/>
+      </w:r>
+      <w:r>
+        <w:t>Need a policy whether to refer to church as her or it.</w:t>
+      </w:r>
+    </w:p>
+  </w:comment>
+  <w:comment w:id="11" w:author="Windows User" w:date="2014-12-24T11:10:00Z" w:initials="WU">
+    <w:p>
+      <w:pPr>
+        <w:pStyle w:val="CommentText"/>
+      </w:pPr>
+      <w:r>
+        <w:rPr>
+          <w:rStyle w:val="CommentReference"/>
+        </w:rPr>
+        <w:annotationRef/>
+      </w:r>
+      <w:r>
+        <w:t>May He or that He may</w:t>
+      </w:r>
+    </w:p>
+  </w:comment>
+</w:comments>
+</file>
+
 <file path=word/endnotes.xml><?xml version="1.0" encoding="utf-8"?>
-<w:endnotes xmlns:ve="http://schemas.openxmlformats.org/markup-compatibility/2006" xmlns:o="urn:schemas-microsoft-com:office:office" xmlns:r="http://schemas.openxmlformats.org/officeDocument/2006/relationships" xmlns:m="http://schemas.openxmlformats.org/officeDocument/2006/math" xmlns:v="urn:schemas-microsoft-com:vml" xmlns:wp="http://schemas.openxmlformats.org/drawingml/2006/wordprocessingDrawing" xmlns:w10="urn:schemas-microsoft-com:office:word" xmlns:w="http://schemas.openxmlformats.org/wordprocessingml/2006/main" xmlns:wne="http://schemas.microsoft.com/office/word/2006/wordml">
+<w:endnotes xmlns:wpc="http://schemas.microsoft.com/office/word/2010/wordprocessingCanvas" xmlns:mc="http://schemas.openxmlformats.org/markup-compatibility/2006" xmlns:o="urn:schemas-microsoft-com:office:office" xmlns:r="http://schemas.openxmlformats.org/officeDocument/2006/relationships" xmlns:m="http://schemas.openxmlformats.org/officeDocument/2006/math" xmlns:v="urn:schemas-microsoft-com:vml" xmlns:wp14="http://schemas.microsoft.com/office/word/2010/wordprocessingDrawing" xmlns:wp="http://schemas.openxmlformats.org/drawingml/2006/wordprocessingDrawing" xmlns:w10="urn:schemas-microsoft-com:office:word" xmlns:w="http://schemas.openxmlformats.org/wordprocessingml/2006/main" xmlns:w14="http://schemas.microsoft.com/office/word/2010/wordml" xmlns:wpg="http://schemas.microsoft.com/office/word/2010/wordprocessingGroup" xmlns:wpi="http://schemas.microsoft.com/office/word/2010/wordprocessingInk" xmlns:wne="http://schemas.microsoft.com/office/word/2006/wordml" xmlns:wps="http://schemas.microsoft.com/office/word/2010/wordprocessingShape" mc:Ignorable="w14 wp14">
   <w:endnote w:type="separator" w:id="-1">
     <w:p>
       <w:pPr>
@@ -2867,7 +5264,7 @@
 </file>
 
 <file path=word/footnotes.xml><?xml version="1.0" encoding="utf-8"?>
-<w:footnotes xmlns:ve="http://schemas.openxmlformats.org/markup-compatibility/2006" xmlns:o="urn:schemas-microsoft-com:office:office" xmlns:r="http://schemas.openxmlformats.org/officeDocument/2006/relationships" xmlns:m="http://schemas.openxmlformats.org/officeDocument/2006/math" xmlns:v="urn:schemas-microsoft-com:vml" xmlns:wp="http://schemas.openxmlformats.org/drawingml/2006/wordprocessingDrawing" xmlns:w10="urn:schemas-microsoft-com:office:word" xmlns:w="http://schemas.openxmlformats.org/wordprocessingml/2006/main" xmlns:wne="http://schemas.microsoft.com/office/word/2006/wordml">
+<w:footnotes xmlns:wpc="http://schemas.microsoft.com/office/word/2010/wordprocessingCanvas" xmlns:mc="http://schemas.openxmlformats.org/markup-compatibility/2006" xmlns:o="urn:schemas-microsoft-com:office:office" xmlns:r="http://schemas.openxmlformats.org/officeDocument/2006/relationships" xmlns:m="http://schemas.openxmlformats.org/officeDocument/2006/math" xmlns:v="urn:schemas-microsoft-com:vml" xmlns:wp14="http://schemas.microsoft.com/office/word/2010/wordprocessingDrawing" xmlns:wp="http://schemas.openxmlformats.org/drawingml/2006/wordprocessingDrawing" xmlns:w10="urn:schemas-microsoft-com:office:word" xmlns:w="http://schemas.openxmlformats.org/wordprocessingml/2006/main" xmlns:w14="http://schemas.microsoft.com/office/word/2010/wordml" xmlns:wpg="http://schemas.microsoft.com/office/word/2010/wordprocessingGroup" xmlns:wpi="http://schemas.microsoft.com/office/word/2010/wordprocessingInk" xmlns:wne="http://schemas.microsoft.com/office/word/2006/wordml" xmlns:wps="http://schemas.microsoft.com/office/word/2010/wordprocessingShape" mc:Ignorable="w14 wp14">
   <w:footnote w:type="separator" w:id="-1">
     <w:p>
       <w:pPr>
@@ -2892,7 +5289,7 @@
 </file>
 
 <file path=word/styles.xml><?xml version="1.0" encoding="utf-8"?>
-<w:styles xmlns:r="http://schemas.openxmlformats.org/officeDocument/2006/relationships" xmlns:w="http://schemas.openxmlformats.org/wordprocessingml/2006/main">
+<w:styles xmlns:mc="http://schemas.openxmlformats.org/markup-compatibility/2006" xmlns:r="http://schemas.openxmlformats.org/officeDocument/2006/relationships" xmlns:w="http://schemas.openxmlformats.org/wordprocessingml/2006/main" xmlns:w14="http://schemas.microsoft.com/office/word/2010/wordml" mc:Ignorable="w14">
   <w:docDefaults>
     <w:rPrDefault>
       <w:rPr>
@@ -3145,7 +5542,6 @@
     <w:uiPriority w:val="99"/>
     <w:semiHidden/>
     <w:unhideWhenUsed/>
-    <w:qFormat/>
     <w:tblPr>
       <w:tblInd w:w="0" w:type="dxa"/>
       <w:tblCellMar>
@@ -3171,7 +5567,6 @@
       <w:spacing w:after="0" w:line="240" w:lineRule="auto"/>
     </w:pPr>
     <w:tblPr>
-      <w:tblInd w:w="0" w:type="dxa"/>
       <w:tblBorders>
         <w:top w:val="single" w:sz="4" w:space="0" w:color="auto"/>
         <w:left w:val="single" w:sz="4" w:space="0" w:color="auto"/>
@@ -3180,12 +5575,6 @@
         <w:insideH w:val="single" w:sz="4" w:space="0" w:color="auto"/>
         <w:insideV w:val="single" w:sz="4" w:space="0" w:color="auto"/>
       </w:tblBorders>
-      <w:tblCellMar>
-        <w:top w:w="0" w:type="dxa"/>
-        <w:left w:w="108" w:type="dxa"/>
-        <w:bottom w:w="0" w:type="dxa"/>
-        <w:right w:w="108" w:type="dxa"/>
-      </w:tblCellMar>
     </w:tblPr>
   </w:style>
   <w:style w:type="paragraph" w:customStyle="1" w:styleId="Coptic">
@@ -3328,8 +5717,13 @@
     <w:link w:val="Heading2non-TOC"/>
     <w:rsid w:val="00FF381F"/>
     <w:rPr>
-      <w:rFonts w:ascii="FreeSerifAvvaShenouda" w:hAnsi="FreeSerifAvvaShenouda" w:cs="FreeSerifAvvaShenouda"/>
+      <w:rFonts w:ascii="FreeSerifAvvaShenouda" w:eastAsiaTheme="majorEastAsia" w:hAnsi="FreeSerifAvvaShenouda" w:cs="FreeSerifAvvaShenouda"/>
+      <w:b/>
+      <w:bCs/>
       <w:noProof/>
+      <w:sz w:val="32"/>
+      <w:szCs w:val="26"/>
+      <w:lang w:val="en-CA"/>
     </w:rPr>
   </w:style>
   <w:style w:type="character" w:customStyle="1" w:styleId="Heading4Char">
@@ -3371,7 +5765,10 @@
     <w:link w:val="Heading3non-TOC"/>
     <w:rsid w:val="00FF381F"/>
     <w:rPr>
-      <w:rFonts w:ascii="FreeSerifAvvaShenouda" w:hAnsi="FreeSerifAvvaShenouda" w:cs="FreeSerifAvvaShenouda"/>
+      <w:rFonts w:ascii="FreeSerifAvvaShenouda" w:eastAsiaTheme="majorEastAsia" w:hAnsi="FreeSerifAvvaShenouda" w:cs="FreeSerifAvvaShenouda"/>
+      <w:b/>
+      <w:bCs/>
+      <w:color w:val="4F81BD" w:themeColor="accent1"/>
       <w:sz w:val="28"/>
       <w:lang w:val="en-CA"/>
     </w:rPr>
@@ -3558,6 +5955,9 @@
       <w:rFonts w:ascii="Times New Roman" w:hAnsi="Times New Roman"/>
       <w:b/>
       <w:bCs/>
+      <w:sz w:val="20"/>
+      <w:szCs w:val="20"/>
+      <w:lang w:val="en-CA"/>
     </w:rPr>
   </w:style>
   <w:style w:type="paragraph" w:customStyle="1" w:styleId="EngIndEnd">
@@ -3635,6 +6035,11 @@
     <w:basedOn w:val="CopticVerseChar"/>
     <w:link w:val="CopticVersemulti-line"/>
     <w:rsid w:val="00DF6B36"/>
+    <w:rPr>
+      <w:rFonts w:ascii="FreeSerifAvvaShenouda" w:hAnsi="FreeSerifAvvaShenouda" w:cs="Calibri"/>
+      <w:noProof/>
+      <w:sz w:val="24"/>
+    </w:rPr>
   </w:style>
   <w:style w:type="paragraph" w:customStyle="1" w:styleId="EngHangEnd">
     <w:name w:val="EngHangEnd"/>
@@ -3682,6 +6087,12 @@
     <w:basedOn w:val="EngHangEndChar"/>
     <w:link w:val="EngHang"/>
     <w:rsid w:val="00DF6B36"/>
+    <w:rPr>
+      <w:rFonts w:ascii="Garamond" w:eastAsia="Times New Roman" w:hAnsi="Garamond" w:cs="Times New Roman"/>
+      <w:color w:val="000000"/>
+      <w:sz w:val="24"/>
+      <w:szCs w:val="24"/>
+    </w:rPr>
   </w:style>
   <w:style w:type="paragraph" w:styleId="FootnoteText">
     <w:name w:val="footnote text"/>
@@ -3738,6 +6149,202 @@
     <w:basedOn w:val="EngHangEndChar"/>
     <w:link w:val="EnglishHangVerse"/>
     <w:rsid w:val="00537F4F"/>
+    <w:rPr>
+      <w:rFonts w:ascii="Garamond" w:eastAsia="Times New Roman" w:hAnsi="Garamond" w:cs="Times New Roman"/>
+      <w:color w:val="000000"/>
+      <w:sz w:val="24"/>
+      <w:szCs w:val="24"/>
+    </w:rPr>
+  </w:style>
+</w:styles>
+</file>
+
+<file path=word/stylesWithEffects.xml><?xml version="1.0" encoding="utf-8"?>
+<w:styles xmlns:wpc="http://schemas.microsoft.com/office/word/2010/wordprocessingCanvas" xmlns:mc="http://schemas.openxmlformats.org/markup-compatibility/2006" xmlns:o="urn:schemas-microsoft-com:office:office" xmlns:r="http://schemas.openxmlformats.org/officeDocument/2006/relationships" xmlns:m="http://schemas.openxmlformats.org/officeDocument/2006/math" xmlns:v="urn:schemas-microsoft-com:vml" xmlns:wp14="http://schemas.microsoft.com/office/word/2010/wordprocessingDrawing" xmlns:wp="http://schemas.openxmlformats.org/drawingml/2006/wordprocessingDrawing" xmlns:w10="urn:schemas-microsoft-com:office:word" xmlns:w="http://schemas.openxmlformats.org/wordprocessingml/2006/main" xmlns:w14="http://schemas.microsoft.com/office/word/2010/wordml" xmlns:wpg="http://schemas.microsoft.com/office/word/2010/wordprocessingGroup" xmlns:wpi="http://schemas.microsoft.com/office/word/2010/wordprocessingInk" xmlns:wne="http://schemas.microsoft.com/office/word/2006/wordml" xmlns:wps="http://schemas.microsoft.com/office/word/2010/wordprocessingShape" mc:Ignorable="w14 wp14">
+  <w:docDefaults>
+    <w:rPrDefault>
+      <w:rPr>
+        <w:rFonts w:asciiTheme="minorHAnsi" w:eastAsiaTheme="minorEastAsia" w:hAnsiTheme="minorHAnsi" w:cstheme="minorBidi"/>
+        <w:sz w:val="22"/>
+        <w:szCs w:val="22"/>
+        <w:lang w:val="en-US" w:eastAsia="en-US" w:bidi="ar-SA"/>
+      </w:rPr>
+    </w:rPrDefault>
+    <w:pPrDefault>
+      <w:pPr>
+        <w:spacing w:after="200" w:line="276" w:lineRule="auto"/>
+      </w:pPr>
+    </w:pPrDefault>
+  </w:docDefaults>
+  <w:latentStyles w:defLockedState="0" w:defUIPriority="99" w:defSemiHidden="1" w:defUnhideWhenUsed="1" w:defQFormat="0" w:count="267">
+    <w:lsdException w:name="Normal" w:semiHidden="0" w:uiPriority="0" w:unhideWhenUsed="0" w:qFormat="1"/>
+    <w:lsdException w:name="heading 1" w:semiHidden="0" w:uiPriority="9" w:unhideWhenUsed="0" w:qFormat="1"/>
+    <w:lsdException w:name="heading 2" w:uiPriority="9" w:qFormat="1"/>
+    <w:lsdException w:name="heading 3" w:uiPriority="9" w:qFormat="1"/>
+    <w:lsdException w:name="heading 4" w:uiPriority="9" w:qFormat="1"/>
+    <w:lsdException w:name="heading 5" w:uiPriority="9" w:qFormat="1"/>
+    <w:lsdException w:name="heading 6" w:uiPriority="9" w:qFormat="1"/>
+    <w:lsdException w:name="heading 7" w:uiPriority="9" w:qFormat="1"/>
+    <w:lsdException w:name="heading 8" w:uiPriority="9" w:qFormat="1"/>
+    <w:lsdException w:name="heading 9" w:uiPriority="9" w:qFormat="1"/>
+    <w:lsdException w:name="toc 1" w:uiPriority="39"/>
+    <w:lsdException w:name="toc 2" w:uiPriority="39"/>
+    <w:lsdException w:name="toc 3" w:uiPriority="39"/>
+    <w:lsdException w:name="toc 4" w:uiPriority="39"/>
+    <w:lsdException w:name="toc 5" w:uiPriority="39"/>
+    <w:lsdException w:name="toc 6" w:uiPriority="39"/>
+    <w:lsdException w:name="toc 7" w:uiPriority="39"/>
+    <w:lsdException w:name="toc 8" w:uiPriority="39"/>
+    <w:lsdException w:name="toc 9" w:uiPriority="39"/>
+    <w:lsdException w:name="caption" w:uiPriority="35" w:qFormat="1"/>
+    <w:lsdException w:name="Title" w:semiHidden="0" w:uiPriority="10" w:unhideWhenUsed="0" w:qFormat="1"/>
+    <w:lsdException w:name="Default Paragraph Font" w:uiPriority="1"/>
+    <w:lsdException w:name="Subtitle" w:semiHidden="0" w:uiPriority="11" w:unhideWhenUsed="0" w:qFormat="1"/>
+    <w:lsdException w:name="Strong" w:semiHidden="0" w:uiPriority="22" w:unhideWhenUsed="0" w:qFormat="1"/>
+    <w:lsdException w:name="Emphasis" w:semiHidden="0" w:uiPriority="20" w:unhideWhenUsed="0" w:qFormat="1"/>
+    <w:lsdException w:name="Table Grid" w:semiHidden="0" w:uiPriority="59" w:unhideWhenUsed="0"/>
+    <w:lsdException w:name="Placeholder Text" w:unhideWhenUsed="0"/>
+    <w:lsdException w:name="No Spacing" w:semiHidden="0" w:uiPriority="1" w:unhideWhenUsed="0" w:qFormat="1"/>
+    <w:lsdException w:name="Light Shading" w:semiHidden="0" w:uiPriority="60" w:unhideWhenUsed="0"/>
+    <w:lsdException w:name="Light List" w:semiHidden="0" w:uiPriority="61" w:unhideWhenUsed="0"/>
+    <w:lsdException w:name="Light Grid" w:semiHidden="0" w:uiPriority="62" w:unhideWhenUsed="0"/>
+    <w:lsdException w:name="Medium Shading 1" w:semiHidden="0" w:uiPriority="63" w:unhideWhenUsed="0"/>
+    <w:lsdException w:name="Medium Shading 2" w:semiHidden="0" w:uiPriority="64" w:unhideWhenUsed="0"/>
+    <w:lsdException w:name="Medium List 1" w:semiHidden="0" w:uiPriority="65" w:unhideWhenUsed="0"/>
+    <w:lsdException w:name="Medium List 2" w:semiHidden="0" w:uiPriority="66" w:unhideWhenUsed="0"/>
+    <w:lsdException w:name="Medium Grid 1" w:semiHidden="0" w:uiPriority="67" w:unhideWhenUsed="0"/>
+    <w:lsdException w:name="Medium Grid 2" w:semiHidden="0" w:uiPriority="68" w:unhideWhenUsed="0"/>
+    <w:lsdException w:name="Medium Grid 3" w:semiHidden="0" w:uiPriority="69" w:unhideWhenUsed="0"/>
+    <w:lsdException w:name="Dark List" w:semiHidden="0" w:uiPriority="70" w:unhideWhenUsed="0"/>
+    <w:lsdException w:name="Colorful Shading" w:semiHidden="0" w:uiPriority="71" w:unhideWhenUsed="0"/>
+    <w:lsdException w:name="Colorful List" w:semiHidden="0" w:uiPriority="72" w:unhideWhenUsed="0"/>
+    <w:lsdException w:name="Colorful Grid" w:semiHidden="0" w:uiPriority="73" w:unhideWhenUsed="0"/>
+    <w:lsdException w:name="Light Shading Accent 1" w:semiHidden="0" w:uiPriority="60" w:unhideWhenUsed="0"/>
+    <w:lsdException w:name="Light List Accent 1" w:semiHidden="0" w:uiPriority="61" w:unhideWhenUsed="0"/>
+    <w:lsdException w:name="Light Grid Accent 1" w:semiHidden="0" w:uiPriority="62" w:unhideWhenUsed="0"/>
+    <w:lsdException w:name="Medium Shading 1 Accent 1" w:semiHidden="0" w:uiPriority="63" w:unhideWhenUsed="0"/>
+    <w:lsdException w:name="Medium Shading 2 Accent 1" w:semiHidden="0" w:uiPriority="64" w:unhideWhenUsed="0"/>
+    <w:lsdException w:name="Medium List 1 Accent 1" w:semiHidden="0" w:uiPriority="65" w:unhideWhenUsed="0"/>
+    <w:lsdException w:name="Revision" w:unhideWhenUsed="0"/>
+    <w:lsdException w:name="List Paragraph" w:semiHidden="0" w:uiPriority="34" w:unhideWhenUsed="0" w:qFormat="1"/>
+    <w:lsdException w:name="Quote" w:semiHidden="0" w:uiPriority="29" w:unhideWhenUsed="0" w:qFormat="1"/>
+    <w:lsdException w:name="Intense Quote" w:semiHidden="0" w:uiPriority="30" w:unhideWhenUsed="0" w:qFormat="1"/>
+    <w:lsdException w:name="Medium List 2 Accent 1" w:semiHidden="0" w:uiPriority="66" w:unhideWhenUsed="0"/>
+    <w:lsdException w:name="Medium Grid 1 Accent 1" w:semiHidden="0" w:uiPriority="67" w:unhideWhenUsed="0"/>
+    <w:lsdException w:name="Medium Grid 2 Accent 1" w:semiHidden="0" w:uiPriority="68" w:unhideWhenUsed="0"/>
+    <w:lsdException w:name="Medium Grid 3 Accent 1" w:semiHidden="0" w:uiPriority="69" w:unhideWhenUsed="0"/>
+    <w:lsdException w:name="Dark List Accent 1" w:semiHidden="0" w:uiPriority="70" w:unhideWhenUsed="0"/>
+    <w:lsdException w:name="Colorful Shading Accent 1" w:semiHidden="0" w:uiPriority="71" w:unhideWhenUsed="0"/>
+    <w:lsdException w:name="Colorful List Accent 1" w:semiHidden="0" w:uiPriority="72" w:unhideWhenUsed="0"/>
+    <w:lsdException w:name="Colorful Grid Accent 1" w:semiHidden="0" w:uiPriority="73" w:unhideWhenUsed="0"/>
+    <w:lsdException w:name="Light Shading Accent 2" w:semiHidden="0" w:uiPriority="60" w:unhideWhenUsed="0"/>
+    <w:lsdException w:name="Light List Accent 2" w:semiHidden="0" w:uiPriority="61" w:unhideWhenUsed="0"/>
+    <w:lsdException w:name="Light Grid Accent 2" w:semiHidden="0" w:uiPriority="62" w:unhideWhenUsed="0"/>
+    <w:lsdException w:name="Medium Shading 1 Accent 2" w:semiHidden="0" w:uiPriority="63" w:unhideWhenUsed="0"/>
+    <w:lsdException w:name="Medium Shading 2 Accent 2" w:semiHidden="0" w:uiPriority="64" w:unhideWhenUsed="0"/>
+    <w:lsdException w:name="Medium List 1 Accent 2" w:semiHidden="0" w:uiPriority="65" w:unhideWhenUsed="0"/>
+    <w:lsdException w:name="Medium List 2 Accent 2" w:semiHidden="0" w:uiPriority="66" w:unhideWhenUsed="0"/>
+    <w:lsdException w:name="Medium Grid 1 Accent 2" w:semiHidden="0" w:uiPriority="67" w:unhideWhenUsed="0"/>
+    <w:lsdException w:name="Medium Grid 2 Accent 2" w:semiHidden="0" w:uiPriority="68" w:unhideWhenUsed="0"/>
+    <w:lsdException w:name="Medium Grid 3 Accent 2" w:semiHidden="0" w:uiPriority="69" w:unhideWhenUsed="0"/>
+    <w:lsdException w:name="Dark List Accent 2" w:semiHidden="0" w:uiPriority="70" w:unhideWhenUsed="0"/>
+    <w:lsdException w:name="Colorful Shading Accent 2" w:semiHidden="0" w:uiPriority="71" w:unhideWhenUsed="0"/>
+    <w:lsdException w:name="Colorful List Accent 2" w:semiHidden="0" w:uiPriority="72" w:unhideWhenUsed="0"/>
+    <w:lsdException w:name="Colorful Grid Accent 2" w:semiHidden="0" w:uiPriority="73" w:unhideWhenUsed="0"/>
+    <w:lsdException w:name="Light Shading Accent 3" w:semiHidden="0" w:uiPriority="60" w:unhideWhenUsed="0"/>
+    <w:lsdException w:name="Light List Accent 3" w:semiHidden="0" w:uiPriority="61" w:unhideWhenUsed="0"/>
+    <w:lsdException w:name="Light Grid Accent 3" w:semiHidden="0" w:uiPriority="62" w:unhideWhenUsed="0"/>
+    <w:lsdException w:name="Medium Shading 1 Accent 3" w:semiHidden="0" w:uiPriority="63" w:unhideWhenUsed="0"/>
+    <w:lsdException w:name="Medium Shading 2 Accent 3" w:semiHidden="0" w:uiPriority="64" w:unhideWhenUsed="0"/>
+    <w:lsdException w:name="Medium List 1 Accent 3" w:semiHidden="0" w:uiPriority="65" w:unhideWhenUsed="0"/>
+    <w:lsdException w:name="Medium List 2 Accent 3" w:semiHidden="0" w:uiPriority="66" w:unhideWhenUsed="0"/>
+    <w:lsdException w:name="Medium Grid 1 Accent 3" w:semiHidden="0" w:uiPriority="67" w:unhideWhenUsed="0"/>
+    <w:lsdException w:name="Medium Grid 2 Accent 3" w:semiHidden="0" w:uiPriority="68" w:unhideWhenUsed="0"/>
+    <w:lsdException w:name="Medium Grid 3 Accent 3" w:semiHidden="0" w:uiPriority="69" w:unhideWhenUsed="0"/>
+    <w:lsdException w:name="Dark List Accent 3" w:semiHidden="0" w:uiPriority="70" w:unhideWhenUsed="0"/>
+    <w:lsdException w:name="Colorful Shading Accent 3" w:semiHidden="0" w:uiPriority="71" w:unhideWhenUsed="0"/>
+    <w:lsdException w:name="Colorful List Accent 3" w:semiHidden="0" w:uiPriority="72" w:unhideWhenUsed="0"/>
+    <w:lsdException w:name="Colorful Grid Accent 3" w:semiHidden="0" w:uiPriority="73" w:unhideWhenUsed="0"/>
+    <w:lsdException w:name="Light Shading Accent 4" w:semiHidden="0" w:uiPriority="60" w:unhideWhenUsed="0"/>
+    <w:lsdException w:name="Light List Accent 4" w:semiHidden="0" w:uiPriority="61" w:unhideWhenUsed="0"/>
+    <w:lsdException w:name="Light Grid Accent 4" w:semiHidden="0" w:uiPriority="62" w:unhideWhenUsed="0"/>
+    <w:lsdException w:name="Medium Shading 1 Accent 4" w:semiHidden="0" w:uiPriority="63" w:unhideWhenUsed="0"/>
+    <w:lsdException w:name="Medium Shading 2 Accent 4" w:semiHidden="0" w:uiPriority="64" w:unhideWhenUsed="0"/>
+    <w:lsdException w:name="Medium List 1 Accent 4" w:semiHidden="0" w:uiPriority="65" w:unhideWhenUsed="0"/>
+    <w:lsdException w:name="Medium List 2 Accent 4" w:semiHidden="0" w:uiPriority="66" w:unhideWhenUsed="0"/>
+    <w:lsdException w:name="Medium Grid 1 Accent 4" w:semiHidden="0" w:uiPriority="67" w:unhideWhenUsed="0"/>
+    <w:lsdException w:name="Medium Grid 2 Accent 4" w:semiHidden="0" w:uiPriority="68" w:unhideWhenUsed="0"/>
+    <w:lsdException w:name="Medium Grid 3 Accent 4" w:semiHidden="0" w:uiPriority="69" w:unhideWhenUsed="0"/>
+    <w:lsdException w:name="Dark List Accent 4" w:semiHidden="0" w:uiPriority="70" w:unhideWhenUsed="0"/>
+    <w:lsdException w:name="Colorful Shading Accent 4" w:semiHidden="0" w:uiPriority="71" w:unhideWhenUsed="0"/>
+    <w:lsdException w:name="Colorful List Accent 4" w:semiHidden="0" w:uiPriority="72" w:unhideWhenUsed="0"/>
+    <w:lsdException w:name="Colorful Grid Accent 4" w:semiHidden="0" w:uiPriority="73" w:unhideWhenUsed="0"/>
+    <w:lsdException w:name="Light Shading Accent 5" w:semiHidden="0" w:uiPriority="60" w:unhideWhenUsed="0"/>
+    <w:lsdException w:name="Light List Accent 5" w:semiHidden="0" w:uiPriority="61" w:unhideWhenUsed="0"/>
+    <w:lsdException w:name="Light Grid Accent 5" w:semiHidden="0" w:uiPriority="62" w:unhideWhenUsed="0"/>
+    <w:lsdException w:name="Medium Shading 1 Accent 5" w:semiHidden="0" w:uiPriority="63" w:unhideWhenUsed="0"/>
+    <w:lsdException w:name="Medium Shading 2 Accent 5" w:semiHidden="0" w:uiPriority="64" w:unhideWhenUsed="0"/>
+    <w:lsdException w:name="Medium List 1 Accent 5" w:semiHidden="0" w:uiPriority="65" w:unhideWhenUsed="0"/>
+    <w:lsdException w:name="Medium List 2 Accent 5" w:semiHidden="0" w:uiPriority="66" w:unhideWhenUsed="0"/>
+    <w:lsdException w:name="Medium Grid 1 Accent 5" w:semiHidden="0" w:uiPriority="67" w:unhideWhenUsed="0"/>
+    <w:lsdException w:name="Medium Grid 2 Accent 5" w:semiHidden="0" w:uiPriority="68" w:unhideWhenUsed="0"/>
+    <w:lsdException w:name="Medium Grid 3 Accent 5" w:semiHidden="0" w:uiPriority="69" w:unhideWhenUsed="0"/>
+    <w:lsdException w:name="Dark List Accent 5" w:semiHidden="0" w:uiPriority="70" w:unhideWhenUsed="0"/>
+    <w:lsdException w:name="Colorful Shading Accent 5" w:semiHidden="0" w:uiPriority="71" w:unhideWhenUsed="0"/>
+    <w:lsdException w:name="Colorful List Accent 5" w:semiHidden="0" w:uiPriority="72" w:unhideWhenUsed="0"/>
+    <w:lsdException w:name="Colorful Grid Accent 5" w:semiHidden="0" w:uiPriority="73" w:unhideWhenUsed="0"/>
+    <w:lsdException w:name="Light Shading Accent 6" w:semiHidden="0" w:uiPriority="60" w:unhideWhenUsed="0"/>
+    <w:lsdException w:name="Light List Accent 6" w:semiHidden="0" w:uiPriority="61" w:unhideWhenUsed="0"/>
+    <w:lsdException w:name="Light Grid Accent 6" w:semiHidden="0" w:uiPriority="62" w:unhideWhenUsed="0"/>
+    <w:lsdException w:name="Medium Shading 1 Accent 6" w:semiHidden="0" w:uiPriority="63" w:unhideWhenUsed="0"/>
+    <w:lsdException w:name="Medium Shading 2 Accent 6" w:semiHidden="0" w:uiPriority="64" w:unhideWhenUsed="0"/>
+    <w:lsdException w:name="Medium List 1 Accent 6" w:semiHidden="0" w:uiPriority="65" w:unhideWhenUsed="0"/>
+    <w:lsdException w:name="Medium List 2 Accent 6" w:semiHidden="0" w:uiPriority="66" w:unhideWhenUsed="0"/>
+    <w:lsdException w:name="Medium Grid 1 Accent 6" w:semiHidden="0" w:uiPriority="67" w:unhideWhenUsed="0"/>
+    <w:lsdException w:name="Medium Grid 2 Accent 6" w:semiHidden="0" w:uiPriority="68" w:unhideWhenUsed="0"/>
+    <w:lsdException w:name="Medium Grid 3 Accent 6" w:semiHidden="0" w:uiPriority="69" w:unhideWhenUsed="0"/>
+    <w:lsdException w:name="Dark List Accent 6" w:semiHidden="0" w:uiPriority="70" w:unhideWhenUsed="0"/>
+    <w:lsdException w:name="Colorful Shading Accent 6" w:semiHidden="0" w:uiPriority="71" w:unhideWhenUsed="0"/>
+    <w:lsdException w:name="Colorful List Accent 6" w:semiHidden="0" w:uiPriority="72" w:unhideWhenUsed="0"/>
+    <w:lsdException w:name="Colorful Grid Accent 6" w:semiHidden="0" w:uiPriority="73" w:unhideWhenUsed="0"/>
+    <w:lsdException w:name="Subtle Emphasis" w:semiHidden="0" w:uiPriority="19" w:unhideWhenUsed="0" w:qFormat="1"/>
+    <w:lsdException w:name="Intense Emphasis" w:semiHidden="0" w:uiPriority="21" w:unhideWhenUsed="0" w:qFormat="1"/>
+    <w:lsdException w:name="Subtle Reference" w:semiHidden="0" w:uiPriority="31" w:unhideWhenUsed="0" w:qFormat="1"/>
+    <w:lsdException w:name="Intense Reference" w:semiHidden="0" w:uiPriority="32" w:unhideWhenUsed="0" w:qFormat="1"/>
+    <w:lsdException w:name="Book Title" w:semiHidden="0" w:uiPriority="33" w:unhideWhenUsed="0" w:qFormat="1"/>
+    <w:lsdException w:name="Bibliography" w:uiPriority="37"/>
+    <w:lsdException w:name="TOC Heading" w:uiPriority="39" w:qFormat="1"/>
+  </w:latentStyles>
+  <w:style w:type="paragraph" w:default="1" w:styleId="Normal">
+    <w:name w:val="Normal"/>
+    <w:qFormat/>
+  </w:style>
+  <w:style w:type="character" w:default="1" w:styleId="DefaultParagraphFont">
+    <w:name w:val="Default Paragraph Font"/>
+    <w:uiPriority w:val="1"/>
+    <w:semiHidden/>
+    <w:unhideWhenUsed/>
+  </w:style>
+  <w:style w:type="table" w:default="1" w:styleId="TableNormal">
+    <w:name w:val="Normal Table"/>
+    <w:uiPriority w:val="99"/>
+    <w:semiHidden/>
+    <w:unhideWhenUsed/>
+    <w:tblPr>
+      <w:tblInd w:w="0" w:type="dxa"/>
+      <w:tblCellMar>
+        <w:top w:w="0" w:type="dxa"/>
+        <w:left w:w="108" w:type="dxa"/>
+        <w:bottom w:w="0" w:type="dxa"/>
+        <w:right w:w="108" w:type="dxa"/>
+      </w:tblCellMar>
+    </w:tblPr>
+  </w:style>
+  <w:style w:type="numbering" w:default="1" w:styleId="NoList">
+    <w:name w:val="No List"/>
+    <w:uiPriority w:val="99"/>
+    <w:semiHidden/>
+    <w:unhideWhenUsed/>
   </w:style>
 </w:styles>
 </file>
@@ -4030,7 +6637,7 @@
 </file>
 
 <file path=customXml/itemProps1.xml><?xml version="1.0" encoding="utf-8"?>
-<ds:datastoreItem xmlns:ds="http://schemas.openxmlformats.org/officeDocument/2006/customXml" ds:itemID="{A59A7EAB-B861-492F-BA2C-9067F0BDBA4B}">
+<ds:datastoreItem xmlns:ds="http://schemas.openxmlformats.org/officeDocument/2006/customXml" ds:itemID="{B400FC9B-5175-45BC-B4A3-8F96990C5B28}">
   <ds:schemaRefs>
     <ds:schemaRef ds:uri="http://schemas.openxmlformats.org/officeDocument/2006/bibliography"/>
   </ds:schemaRefs>

</xml_diff>